<commit_message>
Updated phase 1 &2
</commit_message>
<xml_diff>
--- a/P3.KnowledgeDatabaseDesign&Implementation.docx
+++ b/P3.KnowledgeDatabaseDesign&Implementation.docx
@@ -5,7 +5,7 @@
     <w:p>
       <w:pPr>
         <w:pBdr>
-          <w:bottom w:val="single" w:sz="12" w:space="1" w:color="auto"/>
+          <w:bottom w:val="single" w:sz="12" w:space="0" w:color="auto"/>
         </w:pBdr>
         <w:jc w:val="both"/>
         <w:rPr>
@@ -13,6 +13,8 @@
           <w:b/>
           <w:bCs/>
           <w:color w:val="000000" w:themeColor="text1"/>
+          <w:sz w:val="36"/>
+          <w:szCs w:val="36"/>
         </w:rPr>
       </w:pPr>
       <w:r>
@@ -21,8 +23,10 @@
           <w:b/>
           <w:bCs/>
           <w:color w:val="000000" w:themeColor="text1"/>
-        </w:rPr>
-        <w:t xml:space="preserve">                 </w:t>
+          <w:sz w:val="36"/>
+          <w:szCs w:val="36"/>
+        </w:rPr>
+        <w:t xml:space="preserve">                         </w:t>
       </w:r>
       <w:r>
         <w:rPr>
@@ -30,27 +34,334 @@
           <w:b/>
           <w:bCs/>
           <w:color w:val="000000" w:themeColor="text1"/>
-        </w:rPr>
-        <w:t>Text Analytics Final Project: Kn</w:t>
-      </w:r>
-      <w:r>
+          <w:sz w:val="36"/>
+          <w:szCs w:val="36"/>
+        </w:rPr>
+        <w:t>Text Analytics Final Project</w:t>
+      </w:r>
+    </w:p>
+    <w:p>
+      <w:pPr>
+        <w:pBdr>
+          <w:bottom w:val="single" w:sz="12" w:space="0" w:color="auto"/>
+        </w:pBdr>
         <w:rPr>
           <w:rFonts w:ascii="Trebuchet MS" w:hAnsi="Trebuchet MS"/>
           <w:b/>
           <w:bCs/>
           <w:color w:val="000000" w:themeColor="text1"/>
-        </w:rPr>
-        <w:t>owledge Database Design</w:t>
-      </w:r>
-      <w:r>
+          <w:sz w:val="36"/>
+          <w:szCs w:val="36"/>
+        </w:rPr>
+      </w:pPr>
+    </w:p>
+    <w:p>
+      <w:pPr>
+        <w:pBdr>
+          <w:bottom w:val="single" w:sz="12" w:space="0" w:color="auto"/>
+        </w:pBdr>
         <w:rPr>
           <w:rFonts w:ascii="Trebuchet MS" w:hAnsi="Trebuchet MS"/>
           <w:b/>
           <w:bCs/>
           <w:color w:val="000000" w:themeColor="text1"/>
-        </w:rPr>
-        <w:t xml:space="preserve"> Document</w:t>
-      </w:r>
+          <w:sz w:val="28"/>
+          <w:szCs w:val="28"/>
+        </w:rPr>
+      </w:pPr>
+    </w:p>
+    <w:p>
+      <w:pPr>
+        <w:pBdr>
+          <w:bottom w:val="single" w:sz="12" w:space="0" w:color="auto"/>
+        </w:pBdr>
+        <w:rPr>
+          <w:rFonts w:ascii="Trebuchet MS" w:hAnsi="Trebuchet MS"/>
+          <w:b/>
+          <w:bCs/>
+          <w:color w:val="000000" w:themeColor="text1"/>
+          <w:sz w:val="28"/>
+          <w:szCs w:val="28"/>
+        </w:rPr>
+      </w:pPr>
+    </w:p>
+    <w:p>
+      <w:pPr>
+        <w:pBdr>
+          <w:bottom w:val="single" w:sz="12" w:space="0" w:color="auto"/>
+        </w:pBdr>
+        <w:jc w:val="both"/>
+        <w:rPr>
+          <w:rFonts w:ascii="Trebuchet MS" w:hAnsi="Trebuchet MS"/>
+          <w:b/>
+          <w:bCs/>
+          <w:color w:val="000000" w:themeColor="text1"/>
+        </w:rPr>
+      </w:pPr>
+    </w:p>
+    <w:p>
+      <w:pPr>
+        <w:pBdr>
+          <w:bottom w:val="single" w:sz="12" w:space="0" w:color="auto"/>
+        </w:pBdr>
+        <w:jc w:val="both"/>
+        <w:rPr>
+          <w:rFonts w:ascii="Trebuchet MS" w:hAnsi="Trebuchet MS"/>
+          <w:b/>
+          <w:bCs/>
+          <w:color w:val="000000" w:themeColor="text1"/>
+        </w:rPr>
+      </w:pPr>
+    </w:p>
+    <w:p>
+      <w:pPr>
+        <w:pBdr>
+          <w:bottom w:val="single" w:sz="12" w:space="0" w:color="auto"/>
+        </w:pBdr>
+        <w:jc w:val="both"/>
+        <w:rPr>
+          <w:rFonts w:ascii="Trebuchet MS" w:hAnsi="Trebuchet MS"/>
+          <w:b/>
+          <w:bCs/>
+          <w:color w:val="000000" w:themeColor="text1"/>
+        </w:rPr>
+      </w:pPr>
+    </w:p>
+    <w:p>
+      <w:pPr>
+        <w:pBdr>
+          <w:bottom w:val="single" w:sz="12" w:space="0" w:color="auto"/>
+        </w:pBdr>
+        <w:jc w:val="both"/>
+        <w:rPr>
+          <w:rFonts w:ascii="Trebuchet MS" w:hAnsi="Trebuchet MS"/>
+          <w:b/>
+          <w:bCs/>
+          <w:color w:val="000000" w:themeColor="text1"/>
+        </w:rPr>
+      </w:pPr>
+    </w:p>
+    <w:p>
+      <w:pPr>
+        <w:pBdr>
+          <w:bottom w:val="single" w:sz="12" w:space="0" w:color="auto"/>
+        </w:pBdr>
+        <w:jc w:val="both"/>
+        <w:rPr>
+          <w:rFonts w:ascii="Trebuchet MS" w:hAnsi="Trebuchet MS"/>
+          <w:b/>
+          <w:bCs/>
+          <w:color w:val="000000" w:themeColor="text1"/>
+        </w:rPr>
+      </w:pPr>
+    </w:p>
+    <w:p>
+      <w:pPr>
+        <w:pBdr>
+          <w:bottom w:val="single" w:sz="12" w:space="0" w:color="auto"/>
+        </w:pBdr>
+        <w:rPr>
+          <w:rFonts w:ascii="Trebuchet MS" w:hAnsi="Trebuchet MS"/>
+          <w:b/>
+          <w:bCs/>
+          <w:color w:val="000000" w:themeColor="text1"/>
+          <w:sz w:val="28"/>
+          <w:szCs w:val="28"/>
+        </w:rPr>
+      </w:pPr>
+      <w:r>
+        <w:rPr>
+          <w:rFonts w:ascii="Trebuchet MS" w:hAnsi="Trebuchet MS"/>
+          <w:b/>
+          <w:bCs/>
+          <w:color w:val="000000" w:themeColor="text1"/>
+        </w:rPr>
+        <w:t xml:space="preserve">                            </w:t>
+      </w:r>
+      <w:r>
+        <w:rPr>
+          <w:rFonts w:ascii="Trebuchet MS" w:hAnsi="Trebuchet MS"/>
+          <w:b/>
+          <w:bCs/>
+          <w:color w:val="000000" w:themeColor="text1"/>
+          <w:sz w:val="28"/>
+          <w:szCs w:val="28"/>
+        </w:rPr>
+        <w:t>Phase I: Knowledge Database Design Document</w:t>
+      </w:r>
+    </w:p>
+    <w:p>
+      <w:pPr>
+        <w:pBdr>
+          <w:bottom w:val="single" w:sz="12" w:space="0" w:color="auto"/>
+        </w:pBdr>
+        <w:rPr>
+          <w:rFonts w:ascii="Trebuchet MS" w:hAnsi="Trebuchet MS"/>
+          <w:b/>
+          <w:bCs/>
+          <w:color w:val="000000" w:themeColor="text1"/>
+          <w:sz w:val="28"/>
+          <w:szCs w:val="28"/>
+        </w:rPr>
+      </w:pPr>
+      <w:r>
+        <w:rPr>
+          <w:rFonts w:ascii="Trebuchet MS" w:hAnsi="Trebuchet MS"/>
+          <w:b/>
+          <w:bCs/>
+          <w:color w:val="000000" w:themeColor="text1"/>
+          <w:sz w:val="28"/>
+          <w:szCs w:val="28"/>
+        </w:rPr>
+        <w:t xml:space="preserve">                      </w:t>
+      </w:r>
+      <w:r>
+        <w:rPr>
+          <w:rFonts w:ascii="Trebuchet MS" w:hAnsi="Trebuchet MS"/>
+          <w:b/>
+          <w:bCs/>
+          <w:color w:val="000000" w:themeColor="text1"/>
+          <w:sz w:val="28"/>
+          <w:szCs w:val="28"/>
+        </w:rPr>
+        <w:t xml:space="preserve">Phase II: Pinecone Vector </w:t>
+      </w:r>
+      <w:r>
+        <w:rPr>
+          <w:rFonts w:ascii="Trebuchet MS" w:hAnsi="Trebuchet MS"/>
+          <w:b/>
+          <w:bCs/>
+          <w:color w:val="000000" w:themeColor="text1"/>
+          <w:sz w:val="28"/>
+          <w:szCs w:val="28"/>
+        </w:rPr>
+        <w:t>Database</w:t>
+      </w:r>
+      <w:r>
+        <w:rPr>
+          <w:rFonts w:ascii="Trebuchet MS" w:hAnsi="Trebuchet MS"/>
+          <w:b/>
+          <w:bCs/>
+          <w:color w:val="000000" w:themeColor="text1"/>
+          <w:sz w:val="28"/>
+          <w:szCs w:val="28"/>
+        </w:rPr>
+        <w:t xml:space="preserve"> Implementation</w:t>
+      </w:r>
+    </w:p>
+    <w:p>
+      <w:pPr>
+        <w:pBdr>
+          <w:bottom w:val="single" w:sz="12" w:space="0" w:color="auto"/>
+        </w:pBdr>
+        <w:jc w:val="both"/>
+        <w:rPr>
+          <w:rFonts w:ascii="Trebuchet MS" w:hAnsi="Trebuchet MS"/>
+          <w:b/>
+          <w:bCs/>
+          <w:color w:val="000000" w:themeColor="text1"/>
+        </w:rPr>
+      </w:pPr>
+    </w:p>
+    <w:p>
+      <w:pPr>
+        <w:pBdr>
+          <w:bottom w:val="single" w:sz="12" w:space="0" w:color="auto"/>
+        </w:pBdr>
+        <w:jc w:val="both"/>
+        <w:rPr>
+          <w:rFonts w:ascii="Trebuchet MS" w:hAnsi="Trebuchet MS"/>
+          <w:b/>
+          <w:bCs/>
+          <w:color w:val="000000" w:themeColor="text1"/>
+        </w:rPr>
+      </w:pPr>
+    </w:p>
+    <w:p>
+      <w:pPr>
+        <w:pBdr>
+          <w:bottom w:val="single" w:sz="12" w:space="0" w:color="auto"/>
+        </w:pBdr>
+        <w:jc w:val="both"/>
+        <w:rPr>
+          <w:rFonts w:ascii="Trebuchet MS" w:hAnsi="Trebuchet MS"/>
+          <w:b/>
+          <w:bCs/>
+          <w:color w:val="000000" w:themeColor="text1"/>
+        </w:rPr>
+      </w:pPr>
+    </w:p>
+    <w:p>
+      <w:pPr>
+        <w:pBdr>
+          <w:bottom w:val="single" w:sz="12" w:space="0" w:color="auto"/>
+        </w:pBdr>
+        <w:jc w:val="both"/>
+        <w:rPr>
+          <w:rFonts w:ascii="Trebuchet MS" w:hAnsi="Trebuchet MS"/>
+          <w:b/>
+          <w:bCs/>
+          <w:color w:val="000000" w:themeColor="text1"/>
+        </w:rPr>
+      </w:pPr>
+    </w:p>
+    <w:p>
+      <w:pPr>
+        <w:pBdr>
+          <w:bottom w:val="single" w:sz="12" w:space="0" w:color="auto"/>
+        </w:pBdr>
+        <w:jc w:val="both"/>
+        <w:rPr>
+          <w:rFonts w:ascii="Trebuchet MS" w:hAnsi="Trebuchet MS"/>
+          <w:b/>
+          <w:bCs/>
+          <w:color w:val="000000" w:themeColor="text1"/>
+        </w:rPr>
+      </w:pPr>
+    </w:p>
+    <w:p>
+      <w:pPr>
+        <w:pBdr>
+          <w:bottom w:val="single" w:sz="12" w:space="0" w:color="auto"/>
+        </w:pBdr>
+        <w:jc w:val="both"/>
+        <w:rPr>
+          <w:rFonts w:ascii="Trebuchet MS" w:hAnsi="Trebuchet MS"/>
+          <w:b/>
+          <w:bCs/>
+          <w:color w:val="000000" w:themeColor="text1"/>
+        </w:rPr>
+      </w:pPr>
+    </w:p>
+    <w:p>
+      <w:pPr>
+        <w:pBdr>
+          <w:bottom w:val="single" w:sz="12" w:space="0" w:color="auto"/>
+        </w:pBdr>
+        <w:jc w:val="both"/>
+        <w:rPr>
+          <w:rFonts w:ascii="Trebuchet MS" w:hAnsi="Trebuchet MS"/>
+          <w:b/>
+          <w:bCs/>
+          <w:color w:val="000000" w:themeColor="text1"/>
+        </w:rPr>
+      </w:pPr>
+    </w:p>
+    <w:p>
+      <w:pPr>
+        <w:pBdr>
+          <w:bottom w:val="single" w:sz="12" w:space="0" w:color="auto"/>
+        </w:pBdr>
+        <w:jc w:val="both"/>
+        <w:rPr>
+          <w:rFonts w:ascii="Trebuchet MS" w:hAnsi="Trebuchet MS"/>
+          <w:b/>
+          <w:bCs/>
+          <w:color w:val="000000" w:themeColor="text1"/>
+          <w:sz w:val="28"/>
+          <w:szCs w:val="28"/>
+        </w:rPr>
+      </w:pPr>
     </w:p>
     <w:p>
       <w:pPr>
@@ -59,6 +370,8 @@
           <w:rStyle w:val="Strong"/>
           <w:rFonts w:ascii="Trebuchet MS" w:hAnsi="Trebuchet MS"/>
           <w:color w:val="000000" w:themeColor="text1"/>
+          <w:sz w:val="28"/>
+          <w:szCs w:val="28"/>
           <w:shd w:val="clear" w:color="auto" w:fill="FFFFFF"/>
         </w:rPr>
       </w:pPr>
@@ -67,10 +380,37 @@
           <w:rStyle w:val="Strong"/>
           <w:rFonts w:ascii="Trebuchet MS" w:hAnsi="Trebuchet MS"/>
           <w:color w:val="000000" w:themeColor="text1"/>
+          <w:sz w:val="28"/>
+          <w:szCs w:val="28"/>
           <w:shd w:val="clear" w:color="auto" w:fill="FFFFFF"/>
         </w:rPr>
-        <w:t>Team Members:</w:t>
-      </w:r>
+        <w:t xml:space="preserve">                                            </w:t>
+      </w:r>
+      <w:r>
+        <w:rPr>
+          <w:rStyle w:val="Strong"/>
+          <w:rFonts w:ascii="Trebuchet MS" w:hAnsi="Trebuchet MS"/>
+          <w:color w:val="000000" w:themeColor="text1"/>
+          <w:sz w:val="28"/>
+          <w:szCs w:val="28"/>
+          <w:shd w:val="clear" w:color="auto" w:fill="FFFFFF"/>
+        </w:rPr>
+        <w:t>Team Members</w:t>
+      </w:r>
+    </w:p>
+    <w:p>
+      <w:pPr>
+        <w:pBdr>
+          <w:bottom w:val="single" w:sz="12" w:space="0" w:color="auto"/>
+        </w:pBdr>
+        <w:jc w:val="both"/>
+        <w:rPr>
+          <w:rFonts w:ascii="Trebuchet MS" w:hAnsi="Trebuchet MS"/>
+          <w:b/>
+          <w:bCs/>
+          <w:color w:val="000000" w:themeColor="text1"/>
+        </w:rPr>
+      </w:pPr>
     </w:p>
     <w:p>
       <w:pPr>
@@ -193,6 +533,47 @@
           <w:shd w:val="clear" w:color="auto" w:fill="FFFFFF"/>
         </w:rPr>
         <w:t>Anantha Sai Ram Padala</w:t>
+      </w:r>
+    </w:p>
+    <w:p>
+      <w:pPr>
+        <w:jc w:val="both"/>
+        <w:rPr>
+          <w:rStyle w:val="Strong"/>
+          <w:rFonts w:ascii="Trebuchet MS" w:hAnsi="Trebuchet MS"/>
+          <w:b w:val="0"/>
+          <w:bCs w:val="0"/>
+          <w:color w:val="000000" w:themeColor="text1"/>
+          <w:shd w:val="clear" w:color="auto" w:fill="FFFFFF"/>
+        </w:rPr>
+      </w:pPr>
+    </w:p>
+    <w:p>
+      <w:pPr>
+        <w:pBdr>
+          <w:bottom w:val="single" w:sz="12" w:space="1" w:color="auto"/>
+        </w:pBdr>
+        <w:jc w:val="both"/>
+        <w:rPr>
+          <w:rStyle w:val="Strong"/>
+          <w:rFonts w:ascii="Trebuchet MS" w:hAnsi="Trebuchet MS"/>
+          <w:b w:val="0"/>
+          <w:bCs w:val="0"/>
+          <w:color w:val="000000" w:themeColor="text1"/>
+          <w:shd w:val="clear" w:color="auto" w:fill="FFFFFF"/>
+        </w:rPr>
+      </w:pPr>
+      <w:r>
+        <w:rPr>
+          <w:rStyle w:val="Strong"/>
+          <w:rFonts w:ascii="Trebuchet MS" w:hAnsi="Trebuchet MS"/>
+          <w:b w:val="0"/>
+          <w:bCs w:val="0"/>
+          <w:color w:val="000000" w:themeColor="text1"/>
+          <w:shd w:val="clear" w:color="auto" w:fill="FFFFFF"/>
+        </w:rPr>
+        <w:lastRenderedPageBreak/>
+        <w:t xml:space="preserve"> </w:t>
       </w:r>
     </w:p>
     <w:p>
@@ -339,7 +720,25 @@
           <w:kern w:val="0"/>
           <w14:ligatures w14:val="none"/>
         </w:rPr>
-        <w:t>Here's a formatted summary of the identified data sources for augmenting LLM (Language Model) prompting for the MSBAIS Chatbot:</w:t>
+        <w:t>Here</w:t>
+      </w:r>
+      <w:r>
+        <w:rPr>
+          <w:rFonts w:ascii="Trebuchet MS" w:eastAsia="Times New Roman" w:hAnsi="Trebuchet MS" w:cs="Times New Roman"/>
+          <w:color w:val="2D3B45"/>
+          <w:kern w:val="0"/>
+          <w14:ligatures w14:val="none"/>
+        </w:rPr>
+        <w:t xml:space="preserve"> are the </w:t>
+      </w:r>
+      <w:r>
+        <w:rPr>
+          <w:rFonts w:ascii="Trebuchet MS" w:eastAsia="Times New Roman" w:hAnsi="Trebuchet MS" w:cs="Times New Roman"/>
+          <w:color w:val="2D3B45"/>
+          <w:kern w:val="0"/>
+          <w14:ligatures w14:val="none"/>
+        </w:rPr>
+        <w:t>identified data sources for augmenting LLM (Language Model) prompting for the MSBAIS Chatbot:</w:t>
       </w:r>
     </w:p>
     <w:p>
@@ -530,146 +929,44 @@
         <w:jc w:val="both"/>
         <w:rPr>
           <w:rFonts w:ascii="Trebuchet MS" w:eastAsia="Times New Roman" w:hAnsi="Trebuchet MS" w:cs="Times New Roman"/>
-          <w:color w:val="2D3B45"/>
-          <w:kern w:val="0"/>
-          <w14:ligatures w14:val="none"/>
-        </w:rPr>
-      </w:pPr>
-      <w:r>
-        <w:rPr>
-          <w:rFonts w:ascii="Trebuchet MS" w:eastAsia="Times New Roman" w:hAnsi="Trebuchet MS" w:cs="Times New Roman"/>
-          <w:b/>
-          <w:bCs/>
-          <w:color w:val="2D3B45"/>
-          <w:kern w:val="0"/>
-          <w14:ligatures w14:val="none"/>
-        </w:rPr>
-        <w:t>MSBAIS</w:t>
-      </w:r>
-      <w:r>
-        <w:rPr>
-          <w:rFonts w:ascii="Trebuchet MS" w:eastAsia="Times New Roman" w:hAnsi="Trebuchet MS" w:cs="Times New Roman"/>
-          <w:b/>
-          <w:bCs/>
-          <w:color w:val="2D3B45"/>
-          <w:kern w:val="0"/>
-          <w14:ligatures w14:val="none"/>
-        </w:rPr>
-        <w:t xml:space="preserve"> Current Students</w:t>
-      </w:r>
-      <w:r>
-        <w:rPr>
-          <w:rFonts w:ascii="Trebuchet MS" w:eastAsia="Times New Roman" w:hAnsi="Trebuchet MS" w:cs="Times New Roman"/>
-          <w:b/>
-          <w:bCs/>
-          <w:color w:val="2D3B45"/>
-          <w:kern w:val="0"/>
-          <w14:ligatures w14:val="none"/>
-        </w:rPr>
-        <w:t xml:space="preserve"> Canvas Course Modules</w:t>
-      </w:r>
-      <w:r>
-        <w:rPr>
-          <w:rFonts w:ascii="Trebuchet MS" w:eastAsia="Times New Roman" w:hAnsi="Trebuchet MS" w:cs="Times New Roman"/>
-          <w:b/>
-          <w:bCs/>
-          <w:color w:val="2D3B45"/>
-          <w:kern w:val="0"/>
-          <w14:ligatures w14:val="none"/>
-        </w:rPr>
-        <w:t xml:space="preserve">: </w:t>
-      </w:r>
-      <w:r>
-        <w:rPr>
-          <w:rFonts w:ascii="Trebuchet MS" w:eastAsia="Times New Roman" w:hAnsi="Trebuchet MS" w:cs="Times New Roman"/>
-          <w:color w:val="2D3B45"/>
-          <w:kern w:val="0"/>
-          <w14:ligatures w14:val="none"/>
-        </w:rPr>
-        <w:t>Extracts information from course module</w:t>
-      </w:r>
-      <w:r>
-        <w:rPr>
-          <w:rFonts w:ascii="Trebuchet MS" w:eastAsia="Times New Roman" w:hAnsi="Trebuchet MS" w:cs="Times New Roman"/>
-          <w:color w:val="2D3B45"/>
-          <w:kern w:val="0"/>
-          <w14:ligatures w14:val="none"/>
-        </w:rPr>
-        <w:t xml:space="preserve">s </w:t>
-      </w:r>
-      <w:r>
-        <w:rPr>
-          <w:rFonts w:ascii="Trebuchet MS" w:eastAsia="Times New Roman" w:hAnsi="Trebuchet MS" w:cs="Times New Roman"/>
-          <w:color w:val="2D3B45"/>
-          <w:kern w:val="0"/>
-          <w14:ligatures w14:val="none"/>
-        </w:rPr>
-        <w:t xml:space="preserve">within the MSBAIS Canvas platform, covering topics such as Course Advising </w:t>
-      </w:r>
-      <w:r>
-        <w:rPr>
-          <w:rFonts w:ascii="Trebuchet MS" w:eastAsia="Times New Roman" w:hAnsi="Trebuchet MS" w:cs="Times New Roman"/>
-          <w:color w:val="2D3B45"/>
-          <w:kern w:val="0"/>
-          <w14:ligatures w14:val="none"/>
-        </w:rPr>
-        <w:t>and registration</w:t>
-      </w:r>
-      <w:r>
-        <w:rPr>
-          <w:rFonts w:ascii="Trebuchet MS" w:eastAsia="Times New Roman" w:hAnsi="Trebuchet MS" w:cs="Times New Roman"/>
-          <w:color w:val="2D3B45"/>
-          <w:kern w:val="0"/>
-          <w14:ligatures w14:val="none"/>
-        </w:rPr>
-        <w:t>, Graduate Teaching/Research Assistantships, CPT Internships, etc.</w:t>
-      </w:r>
-      <w:r>
-        <w:rPr>
-          <w:rFonts w:ascii="Trebuchet MS" w:eastAsia="Times New Roman" w:hAnsi="Trebuchet MS" w:cs="Times New Roman"/>
-          <w:color w:val="2D3B45"/>
-          <w:kern w:val="0"/>
-          <w14:ligatures w14:val="none"/>
-        </w:rPr>
-        <w:t xml:space="preserve"> To extract this </w:t>
-      </w:r>
-      <w:proofErr w:type="gramStart"/>
-      <w:r>
-        <w:rPr>
-          <w:rFonts w:ascii="Trebuchet MS" w:eastAsia="Times New Roman" w:hAnsi="Trebuchet MS" w:cs="Times New Roman"/>
-          <w:color w:val="2D3B45"/>
-          <w:kern w:val="0"/>
-          <w14:ligatures w14:val="none"/>
-        </w:rPr>
-        <w:t>Information</w:t>
-      </w:r>
-      <w:proofErr w:type="gramEnd"/>
-      <w:r>
-        <w:rPr>
-          <w:rFonts w:ascii="Trebuchet MS" w:eastAsia="Times New Roman" w:hAnsi="Trebuchet MS" w:cs="Times New Roman"/>
-          <w:color w:val="2D3B45"/>
-          <w:kern w:val="0"/>
-          <w14:ligatures w14:val="none"/>
-        </w:rPr>
-        <w:t xml:space="preserve"> we need to scrape the </w:t>
-      </w:r>
-      <w:r>
-        <w:rPr>
-          <w:rFonts w:ascii="Trebuchet MS" w:eastAsia="Times New Roman" w:hAnsi="Trebuchet MS" w:cs="Times New Roman"/>
-          <w:color w:val="2D3B45"/>
-          <w:kern w:val="0"/>
-          <w14:ligatures w14:val="none"/>
-        </w:rPr>
-        <w:t>w</w:t>
-      </w:r>
-      <w:r>
-        <w:rPr>
-          <w:rFonts w:ascii="Trebuchet MS" w:eastAsia="Times New Roman" w:hAnsi="Trebuchet MS" w:cs="Times New Roman"/>
-          <w:color w:val="2D3B45"/>
-          <w:kern w:val="0"/>
-          <w14:ligatures w14:val="none"/>
-        </w:rPr>
-        <w:t>ebpage.</w:t>
+          <w:b/>
+          <w:bCs/>
+          <w:color w:val="2D3B45"/>
+          <w:kern w:val="0"/>
+          <w14:ligatures w14:val="none"/>
+        </w:rPr>
+      </w:pPr>
+      <w:r>
+        <w:rPr>
+          <w:rFonts w:ascii="Trebuchet MS" w:eastAsia="Times New Roman" w:hAnsi="Trebuchet MS" w:cs="Times New Roman"/>
+          <w:b/>
+          <w:bCs/>
+          <w:color w:val="2D3B45"/>
+          <w:kern w:val="0"/>
+          <w14:ligatures w14:val="none"/>
+        </w:rPr>
+        <w:t xml:space="preserve">MSBAIS Course Catalog: </w:t>
+      </w:r>
+      <w:r>
+        <w:rPr>
+          <w:rFonts w:ascii="Trebuchet MS" w:eastAsia="Times New Roman" w:hAnsi="Trebuchet MS" w:cs="Times New Roman"/>
+          <w:color w:val="2D3B45"/>
+          <w:kern w:val="0"/>
+          <w14:ligatures w14:val="none"/>
+        </w:rPr>
+        <w:t>The provided syllabus has been used to extract this information which is the Docx format.</w:t>
+      </w:r>
+      <w:r>
+        <w:t xml:space="preserve"> </w:t>
+      </w:r>
+      <w:r>
+        <w:rPr>
+          <w:rFonts w:ascii="Trebuchet MS" w:eastAsia="Times New Roman" w:hAnsi="Trebuchet MS" w:cs="Times New Roman"/>
+          <w:color w:val="2D3B45"/>
+          <w:kern w:val="0"/>
+          <w14:ligatures w14:val="none"/>
+        </w:rPr>
+        <w:t>The catalog includes syllabi from multiple professors, providing a clear academic roadmap spanning three semesters. This empowers students to align their studies with career goals in business analytics and information systems, facilitating informed decision-making and efficient program navigation.</w:t>
       </w:r>
     </w:p>
     <w:p>
@@ -698,34 +995,112 @@
           <w:kern w:val="0"/>
           <w14:ligatures w14:val="none"/>
         </w:rPr>
-        <w:t>Course Availability (Staff Schedule</w:t>
-      </w:r>
-      <w:r>
-        <w:rPr>
-          <w:rFonts w:ascii="Trebuchet MS" w:eastAsia="Times New Roman" w:hAnsi="Trebuchet MS" w:cs="Times New Roman"/>
-          <w:color w:val="2D3B45"/>
-          <w:kern w:val="0"/>
-          <w14:ligatures w14:val="none"/>
-        </w:rPr>
-        <w:t>):</w:t>
-      </w:r>
-      <w:r>
-        <w:rPr>
-          <w:rFonts w:ascii="Trebuchet MS" w:eastAsia="Times New Roman" w:hAnsi="Trebuchet MS" w:cs="Times New Roman"/>
-          <w:color w:val="2D3B45"/>
-          <w:kern w:val="0"/>
-          <w14:ligatures w14:val="none"/>
-        </w:rPr>
-        <w:t xml:space="preserve"> </w:t>
-      </w:r>
-      <w:r>
-        <w:rPr>
-          <w:rFonts w:ascii="Trebuchet MS" w:eastAsia="Times New Roman" w:hAnsi="Trebuchet MS" w:cs="Times New Roman"/>
-          <w:color w:val="2D3B45"/>
-          <w:kern w:val="0"/>
-          <w14:ligatures w14:val="none"/>
-        </w:rPr>
-        <w:t>Provides information on course availability for upcoming semesters based on staff schedules, aiding students in planning their course selections.</w:t>
+        <w:t>MSBAIS</w:t>
+      </w:r>
+      <w:r>
+        <w:rPr>
+          <w:rFonts w:ascii="Trebuchet MS" w:eastAsia="Times New Roman" w:hAnsi="Trebuchet MS" w:cs="Times New Roman"/>
+          <w:b/>
+          <w:bCs/>
+          <w:color w:val="2D3B45"/>
+          <w:kern w:val="0"/>
+          <w14:ligatures w14:val="none"/>
+        </w:rPr>
+        <w:t xml:space="preserve"> Current Students</w:t>
+      </w:r>
+      <w:r>
+        <w:rPr>
+          <w:rFonts w:ascii="Trebuchet MS" w:eastAsia="Times New Roman" w:hAnsi="Trebuchet MS" w:cs="Times New Roman"/>
+          <w:b/>
+          <w:bCs/>
+          <w:color w:val="2D3B45"/>
+          <w:kern w:val="0"/>
+          <w14:ligatures w14:val="none"/>
+        </w:rPr>
+        <w:t xml:space="preserve"> Canvas Course Modules</w:t>
+      </w:r>
+      <w:r>
+        <w:rPr>
+          <w:rFonts w:ascii="Trebuchet MS" w:eastAsia="Times New Roman" w:hAnsi="Trebuchet MS" w:cs="Times New Roman"/>
+          <w:b/>
+          <w:bCs/>
+          <w:color w:val="2D3B45"/>
+          <w:kern w:val="0"/>
+          <w14:ligatures w14:val="none"/>
+        </w:rPr>
+        <w:t xml:space="preserve">: </w:t>
+      </w:r>
+      <w:r>
+        <w:rPr>
+          <w:rFonts w:ascii="Trebuchet MS" w:eastAsia="Times New Roman" w:hAnsi="Trebuchet MS" w:cs="Times New Roman"/>
+          <w:color w:val="2D3B45"/>
+          <w:kern w:val="0"/>
+          <w14:ligatures w14:val="none"/>
+        </w:rPr>
+        <w:t>Extracts information from course module</w:t>
+      </w:r>
+      <w:r>
+        <w:rPr>
+          <w:rFonts w:ascii="Trebuchet MS" w:eastAsia="Times New Roman" w:hAnsi="Trebuchet MS" w:cs="Times New Roman"/>
+          <w:color w:val="2D3B45"/>
+          <w:kern w:val="0"/>
+          <w14:ligatures w14:val="none"/>
+        </w:rPr>
+        <w:t xml:space="preserve">s </w:t>
+      </w:r>
+      <w:r>
+        <w:rPr>
+          <w:rFonts w:ascii="Trebuchet MS" w:eastAsia="Times New Roman" w:hAnsi="Trebuchet MS" w:cs="Times New Roman"/>
+          <w:color w:val="2D3B45"/>
+          <w:kern w:val="0"/>
+          <w14:ligatures w14:val="none"/>
+        </w:rPr>
+        <w:t xml:space="preserve">within the MSBAIS Canvas platform, covering topics such as Course Advising </w:t>
+      </w:r>
+      <w:r>
+        <w:rPr>
+          <w:rFonts w:ascii="Trebuchet MS" w:eastAsia="Times New Roman" w:hAnsi="Trebuchet MS" w:cs="Times New Roman"/>
+          <w:color w:val="2D3B45"/>
+          <w:kern w:val="0"/>
+          <w14:ligatures w14:val="none"/>
+        </w:rPr>
+        <w:t>and registration</w:t>
+      </w:r>
+      <w:r>
+        <w:rPr>
+          <w:rFonts w:ascii="Trebuchet MS" w:eastAsia="Times New Roman" w:hAnsi="Trebuchet MS" w:cs="Times New Roman"/>
+          <w:color w:val="2D3B45"/>
+          <w:kern w:val="0"/>
+          <w14:ligatures w14:val="none"/>
+        </w:rPr>
+        <w:t>, Graduate Teaching/Research Assistantships, CPT Internships, etc.</w:t>
+      </w:r>
+      <w:r>
+        <w:rPr>
+          <w:rFonts w:ascii="Trebuchet MS" w:eastAsia="Times New Roman" w:hAnsi="Trebuchet MS" w:cs="Times New Roman"/>
+          <w:color w:val="2D3B45"/>
+          <w:kern w:val="0"/>
+          <w14:ligatures w14:val="none"/>
+        </w:rPr>
+        <w:t xml:space="preserve"> To extract this Information we need to scrape the </w:t>
+      </w:r>
+      <w:r>
+        <w:rPr>
+          <w:rFonts w:ascii="Trebuchet MS" w:eastAsia="Times New Roman" w:hAnsi="Trebuchet MS" w:cs="Times New Roman"/>
+          <w:color w:val="2D3B45"/>
+          <w:kern w:val="0"/>
+          <w14:ligatures w14:val="none"/>
+        </w:rPr>
+        <w:t>w</w:t>
+      </w:r>
+      <w:r>
+        <w:rPr>
+          <w:rFonts w:ascii="Trebuchet MS" w:eastAsia="Times New Roman" w:hAnsi="Trebuchet MS" w:cs="Times New Roman"/>
+          <w:color w:val="2D3B45"/>
+          <w:kern w:val="0"/>
+          <w14:ligatures w14:val="none"/>
+        </w:rPr>
+        <w:t>ebpage.</w:t>
       </w:r>
     </w:p>
     <w:p>
@@ -754,7 +1129,7 @@
           <w:kern w:val="0"/>
           <w14:ligatures w14:val="none"/>
         </w:rPr>
-        <w:t>Summer Internships (Companies and Roles</w:t>
+        <w:t>Course Availability (Staff Schedule</w:t>
       </w:r>
       <w:r>
         <w:rPr>
@@ -781,25 +1156,7 @@
           <w:kern w:val="0"/>
           <w14:ligatures w14:val="none"/>
         </w:rPr>
-        <w:t xml:space="preserve">Lists companies and corresponding roles that have </w:t>
-      </w:r>
-      <w:r>
-        <w:rPr>
-          <w:rFonts w:ascii="Trebuchet MS" w:eastAsia="Times New Roman" w:hAnsi="Trebuchet MS" w:cs="Times New Roman"/>
-          <w:color w:val="2D3B45"/>
-          <w:kern w:val="0"/>
-          <w14:ligatures w14:val="none"/>
-        </w:rPr>
-        <w:t xml:space="preserve">been </w:t>
-      </w:r>
-      <w:r>
-        <w:rPr>
-          <w:rFonts w:ascii="Trebuchet MS" w:eastAsia="Times New Roman" w:hAnsi="Trebuchet MS" w:cs="Times New Roman"/>
-          <w:color w:val="2D3B45"/>
-          <w:kern w:val="0"/>
-          <w14:ligatures w14:val="none"/>
-        </w:rPr>
-        <w:t>hired for summer internships, offering insights into potential internship opportunities for students.</w:t>
+        <w:t>Provides information on course availability for upcoming semesters based on staff schedules, aiding students in planning their course selections.</w:t>
       </w:r>
     </w:p>
     <w:p>
@@ -828,6 +1185,80 @@
           <w:kern w:val="0"/>
           <w14:ligatures w14:val="none"/>
         </w:rPr>
+        <w:t>Summer Internships (Companies and Roles</w:t>
+      </w:r>
+      <w:r>
+        <w:rPr>
+          <w:rFonts w:ascii="Trebuchet MS" w:eastAsia="Times New Roman" w:hAnsi="Trebuchet MS" w:cs="Times New Roman"/>
+          <w:color w:val="2D3B45"/>
+          <w:kern w:val="0"/>
+          <w14:ligatures w14:val="none"/>
+        </w:rPr>
+        <w:t>):</w:t>
+      </w:r>
+      <w:r>
+        <w:rPr>
+          <w:rFonts w:ascii="Trebuchet MS" w:eastAsia="Times New Roman" w:hAnsi="Trebuchet MS" w:cs="Times New Roman"/>
+          <w:color w:val="2D3B45"/>
+          <w:kern w:val="0"/>
+          <w14:ligatures w14:val="none"/>
+        </w:rPr>
+        <w:t xml:space="preserve"> </w:t>
+      </w:r>
+      <w:r>
+        <w:rPr>
+          <w:rFonts w:ascii="Trebuchet MS" w:eastAsia="Times New Roman" w:hAnsi="Trebuchet MS" w:cs="Times New Roman"/>
+          <w:color w:val="2D3B45"/>
+          <w:kern w:val="0"/>
+          <w14:ligatures w14:val="none"/>
+        </w:rPr>
+        <w:t xml:space="preserve">Lists companies and corresponding roles that have </w:t>
+      </w:r>
+      <w:r>
+        <w:rPr>
+          <w:rFonts w:ascii="Trebuchet MS" w:eastAsia="Times New Roman" w:hAnsi="Trebuchet MS" w:cs="Times New Roman"/>
+          <w:color w:val="2D3B45"/>
+          <w:kern w:val="0"/>
+          <w14:ligatures w14:val="none"/>
+        </w:rPr>
+        <w:t xml:space="preserve">been </w:t>
+      </w:r>
+      <w:r>
+        <w:rPr>
+          <w:rFonts w:ascii="Trebuchet MS" w:eastAsia="Times New Roman" w:hAnsi="Trebuchet MS" w:cs="Times New Roman"/>
+          <w:color w:val="2D3B45"/>
+          <w:kern w:val="0"/>
+          <w14:ligatures w14:val="none"/>
+        </w:rPr>
+        <w:t>hired for summer internships, offering insights into potential internship opportunities for students.</w:t>
+      </w:r>
+    </w:p>
+    <w:p>
+      <w:pPr>
+        <w:pStyle w:val="ListParagraph"/>
+        <w:numPr>
+          <w:ilvl w:val="0"/>
+          <w:numId w:val="2"/>
+        </w:numPr>
+        <w:shd w:val="clear" w:color="auto" w:fill="FFFFFF"/>
+        <w:spacing w:before="180" w:after="180" w:line="240" w:lineRule="auto"/>
+        <w:jc w:val="both"/>
+        <w:rPr>
+          <w:rFonts w:ascii="Trebuchet MS" w:eastAsia="Times New Roman" w:hAnsi="Trebuchet MS" w:cs="Times New Roman"/>
+          <w:color w:val="2D3B45"/>
+          <w:kern w:val="0"/>
+          <w14:ligatures w14:val="none"/>
+        </w:rPr>
+      </w:pPr>
+      <w:r>
+        <w:rPr>
+          <w:rFonts w:ascii="Trebuchet MS" w:eastAsia="Times New Roman" w:hAnsi="Trebuchet MS" w:cs="Times New Roman"/>
+          <w:b/>
+          <w:bCs/>
+          <w:color w:val="2D3B45"/>
+          <w:kern w:val="0"/>
+          <w14:ligatures w14:val="none"/>
+        </w:rPr>
         <w:t>Other Academic and Administrative Topics</w:t>
       </w:r>
       <w:r>
@@ -939,7 +1370,6 @@
           <w:kern w:val="0"/>
           <w14:ligatures w14:val="none"/>
         </w:rPr>
-        <w:lastRenderedPageBreak/>
         <w:t>Data Schema Development</w:t>
       </w:r>
     </w:p>
@@ -962,27 +1392,8 @@
           <w:kern w:val="0"/>
           <w14:ligatures w14:val="none"/>
         </w:rPr>
-        <w:t xml:space="preserve">Pinecone is a vector database that can be used to store and search for embeddings of data from a variety of sources. Embeddings are a type of data that represent </w:t>
-      </w:r>
-      <w:proofErr w:type="gramStart"/>
-      <w:r>
-        <w:rPr>
-          <w:rFonts w:ascii="Trebuchet MS" w:eastAsia="Times New Roman" w:hAnsi="Trebuchet MS" w:cs="Times New Roman"/>
-          <w:color w:val="2D3B45"/>
-          <w:kern w:val="0"/>
-          <w14:ligatures w14:val="none"/>
-        </w:rPr>
-        <w:t>the semantic</w:t>
-      </w:r>
-      <w:proofErr w:type="gramEnd"/>
-      <w:r>
-        <w:rPr>
-          <w:rFonts w:ascii="Trebuchet MS" w:eastAsia="Times New Roman" w:hAnsi="Trebuchet MS" w:cs="Times New Roman"/>
-          <w:color w:val="2D3B45"/>
-          <w:kern w:val="0"/>
-          <w14:ligatures w14:val="none"/>
-        </w:rPr>
-        <w:t xml:space="preserve"> information. Vector databases offer optimized storage and querying capabilities for embeddings.</w:t>
+        <w:lastRenderedPageBreak/>
+        <w:t>Pinecone is a vector database that can be used to store and search for embeddings of data from a variety of sources. Embeddings are a type of data that represent the semantic information. Vector databases offer optimized storage and querying capabilities for embeddings.</w:t>
       </w:r>
     </w:p>
     <w:p>
@@ -1167,67 +1578,7 @@
           <w:kern w:val="0"/>
           <w14:ligatures w14:val="none"/>
         </w:rPr>
-        <w:t xml:space="preserve">Once you have created an index, you can start adding data to it. For example, to add data from a Jira Ticketing system which is a </w:t>
-      </w:r>
-      <w:proofErr w:type="spellStart"/>
-      <w:r>
-        <w:rPr>
-          <w:rFonts w:ascii="Trebuchet MS" w:eastAsia="Times New Roman" w:hAnsi="Trebuchet MS" w:cs="Times New Roman"/>
-          <w:color w:val="2D3B45"/>
-          <w:kern w:val="0"/>
-          <w14:ligatures w14:val="none"/>
-        </w:rPr>
-        <w:t>json</w:t>
-      </w:r>
-      <w:proofErr w:type="spellEnd"/>
-      <w:r>
-        <w:rPr>
-          <w:rFonts w:ascii="Trebuchet MS" w:eastAsia="Times New Roman" w:hAnsi="Trebuchet MS" w:cs="Times New Roman"/>
-          <w:color w:val="2D3B45"/>
-          <w:kern w:val="0"/>
-          <w14:ligatures w14:val="none"/>
-        </w:rPr>
-        <w:t xml:space="preserve"> data file with questions and answers, we would first need to create chunks of data initially. A chunk is a collection of related records. </w:t>
-      </w:r>
-      <w:proofErr w:type="gramStart"/>
-      <w:r>
-        <w:rPr>
-          <w:rFonts w:ascii="Trebuchet MS" w:eastAsia="Times New Roman" w:hAnsi="Trebuchet MS" w:cs="Times New Roman"/>
-          <w:color w:val="2D3B45"/>
-          <w:kern w:val="0"/>
-          <w14:ligatures w14:val="none"/>
-        </w:rPr>
-        <w:t>Once after</w:t>
-      </w:r>
-      <w:proofErr w:type="gramEnd"/>
-      <w:r>
-        <w:rPr>
-          <w:rFonts w:ascii="Trebuchet MS" w:eastAsia="Times New Roman" w:hAnsi="Trebuchet MS" w:cs="Times New Roman"/>
-          <w:color w:val="2D3B45"/>
-          <w:kern w:val="0"/>
-          <w14:ligatures w14:val="none"/>
-        </w:rPr>
-        <w:t xml:space="preserve"> creating chunks of data, we can generate embeddings for each chunk and then </w:t>
-      </w:r>
-      <w:proofErr w:type="spellStart"/>
-      <w:r>
-        <w:rPr>
-          <w:rFonts w:ascii="Trebuchet MS" w:eastAsia="Times New Roman" w:hAnsi="Trebuchet MS" w:cs="Times New Roman"/>
-          <w:color w:val="2D3B45"/>
-          <w:kern w:val="0"/>
-          <w14:ligatures w14:val="none"/>
-        </w:rPr>
-        <w:t>upsert</w:t>
-      </w:r>
-      <w:proofErr w:type="spellEnd"/>
-      <w:r>
-        <w:rPr>
-          <w:rFonts w:ascii="Trebuchet MS" w:eastAsia="Times New Roman" w:hAnsi="Trebuchet MS" w:cs="Times New Roman"/>
-          <w:color w:val="2D3B45"/>
-          <w:kern w:val="0"/>
-          <w14:ligatures w14:val="none"/>
-        </w:rPr>
-        <w:t xml:space="preserve"> the embeddings into the Pinecone index created.</w:t>
+        <w:t>Once you have created an index, you can start adding data to it. For example, to add data from a Jira Ticketing system which is a json data file with questions and answers, we would first need to create chunks of data initially. A chunk is a collection of related records. Once after creating chunks of data, we can generate embeddings for each chunk and then upsert the embeddings into the Pinecone index created.</w:t>
       </w:r>
     </w:p>
     <w:p>
@@ -1249,27 +1600,7 @@
           <w:kern w:val="0"/>
           <w14:ligatures w14:val="none"/>
         </w:rPr>
-        <w:t xml:space="preserve">The following schema is used to store and search for embedding in a Pinecone index for </w:t>
-      </w:r>
-      <w:proofErr w:type="gramStart"/>
-      <w:r>
-        <w:rPr>
-          <w:rFonts w:ascii="Trebuchet MS" w:eastAsia="Times New Roman" w:hAnsi="Trebuchet MS" w:cs="Times New Roman"/>
-          <w:color w:val="2D3B45"/>
-          <w:kern w:val="0"/>
-          <w14:ligatures w14:val="none"/>
-        </w:rPr>
-        <w:t>all of</w:t>
-      </w:r>
-      <w:proofErr w:type="gramEnd"/>
-      <w:r>
-        <w:rPr>
-          <w:rFonts w:ascii="Trebuchet MS" w:eastAsia="Times New Roman" w:hAnsi="Trebuchet MS" w:cs="Times New Roman"/>
-          <w:color w:val="2D3B45"/>
-          <w:kern w:val="0"/>
-          <w14:ligatures w14:val="none"/>
-        </w:rPr>
-        <w:t xml:space="preserve"> our data sources:</w:t>
+        <w:t>The following schema is used to store and search for embedding in a Pinecone index for all of our data sources:</w:t>
       </w:r>
     </w:p>
     <w:p>
@@ -1453,47 +1784,8 @@
           <w:kern w:val="0"/>
           <w14:ligatures w14:val="none"/>
         </w:rPr>
-        <w:t xml:space="preserve">This schema </w:t>
-      </w:r>
-      <w:proofErr w:type="gramStart"/>
-      <w:r>
-        <w:rPr>
-          <w:rFonts w:ascii="Trebuchet MS" w:eastAsia="Times New Roman" w:hAnsi="Trebuchet MS" w:cs="Times New Roman"/>
-          <w:color w:val="2D3B45"/>
-          <w:kern w:val="0"/>
-          <w14:ligatures w14:val="none"/>
-        </w:rPr>
-        <w:t>allows</w:t>
-      </w:r>
-      <w:proofErr w:type="gramEnd"/>
-      <w:r>
-        <w:rPr>
-          <w:rFonts w:ascii="Trebuchet MS" w:eastAsia="Times New Roman" w:hAnsi="Trebuchet MS" w:cs="Times New Roman"/>
-          <w:color w:val="2D3B45"/>
-          <w:kern w:val="0"/>
-          <w14:ligatures w14:val="none"/>
-        </w:rPr>
-        <w:t xml:space="preserve"> to search for related information about </w:t>
-      </w:r>
-      <w:proofErr w:type="spellStart"/>
-      <w:r>
-        <w:rPr>
-          <w:rFonts w:ascii="Trebuchet MS" w:eastAsia="Times New Roman" w:hAnsi="Trebuchet MS" w:cs="Times New Roman"/>
-          <w:color w:val="2D3B45"/>
-          <w:kern w:val="0"/>
-          <w14:ligatures w14:val="none"/>
-        </w:rPr>
-        <w:t>msbais</w:t>
-      </w:r>
-      <w:proofErr w:type="spellEnd"/>
-      <w:r>
-        <w:rPr>
-          <w:rFonts w:ascii="Trebuchet MS" w:eastAsia="Times New Roman" w:hAnsi="Trebuchet MS" w:cs="Times New Roman"/>
-          <w:color w:val="2D3B45"/>
-          <w:kern w:val="0"/>
-          <w14:ligatures w14:val="none"/>
-        </w:rPr>
-        <w:t xml:space="preserve"> course, registration, or about university details etc.</w:t>
+        <w:lastRenderedPageBreak/>
+        <w:t>This schema allows to search for related information about msbais course, registration, or about university details etc.</w:t>
       </w:r>
       <w:r>
         <w:rPr>
@@ -1511,27 +1803,7 @@
           <w:kern w:val="0"/>
           <w14:ligatures w14:val="none"/>
         </w:rPr>
-        <w:t xml:space="preserve">For example, you could use a similarity search to find documents that are </w:t>
-      </w:r>
-      <w:proofErr w:type="gramStart"/>
-      <w:r>
-        <w:rPr>
-          <w:rFonts w:ascii="Trebuchet MS" w:eastAsia="Times New Roman" w:hAnsi="Trebuchet MS" w:cs="Times New Roman"/>
-          <w:color w:val="2D3B45"/>
-          <w:kern w:val="0"/>
-          <w14:ligatures w14:val="none"/>
-        </w:rPr>
-        <w:t>similar to</w:t>
-      </w:r>
-      <w:proofErr w:type="gramEnd"/>
-      <w:r>
-        <w:rPr>
-          <w:rFonts w:ascii="Trebuchet MS" w:eastAsia="Times New Roman" w:hAnsi="Trebuchet MS" w:cs="Times New Roman"/>
-          <w:color w:val="2D3B45"/>
-          <w:kern w:val="0"/>
-          <w14:ligatures w14:val="none"/>
-        </w:rPr>
-        <w:t xml:space="preserve"> a given query document. You could also use the metadata fields to filter your search results.</w:t>
+        <w:t>For example, you could use a similarity search to find documents that are similar to a given query document. You could also use the metadata fields to filter your search results.</w:t>
       </w:r>
     </w:p>
     <w:p>
@@ -1637,21 +1909,7 @@
         <w:rPr>
           <w:rFonts w:ascii="Trebuchet MS" w:hAnsi="Trebuchet MS"/>
         </w:rPr>
-        <w:t xml:space="preserve">Represents word importance in a document relative to a corpus, emphasizing </w:t>
-      </w:r>
-      <w:proofErr w:type="gramStart"/>
-      <w:r>
-        <w:rPr>
-          <w:rFonts w:ascii="Trebuchet MS" w:hAnsi="Trebuchet MS"/>
-        </w:rPr>
-        <w:t>less</w:t>
-      </w:r>
-      <w:proofErr w:type="gramEnd"/>
-      <w:r>
-        <w:rPr>
-          <w:rFonts w:ascii="Trebuchet MS" w:hAnsi="Trebuchet MS"/>
-        </w:rPr>
-        <w:t xml:space="preserve"> common words within a document.</w:t>
+        <w:t>Represents word importance in a document relative to a corpus, emphasizing less common words within a document.</w:t>
       </w:r>
     </w:p>
     <w:p>
@@ -1839,23 +2097,13 @@
           <w:rFonts w:ascii="Trebuchet MS" w:hAnsi="Trebuchet MS"/>
         </w:rPr>
       </w:pPr>
-      <w:proofErr w:type="spellStart"/>
-      <w:r>
-        <w:rPr>
-          <w:rFonts w:ascii="Trebuchet MS" w:hAnsi="Trebuchet MS"/>
-          <w:b/>
-          <w:bCs/>
-        </w:rPr>
-        <w:t>GloVe</w:t>
-      </w:r>
-      <w:proofErr w:type="spellEnd"/>
-      <w:r>
-        <w:rPr>
-          <w:rFonts w:ascii="Trebuchet MS" w:hAnsi="Trebuchet MS"/>
-          <w:b/>
-          <w:bCs/>
-        </w:rPr>
-        <w:t xml:space="preserve"> (Global Vectors for Word Representation</w:t>
+      <w:r>
+        <w:rPr>
+          <w:rFonts w:ascii="Trebuchet MS" w:hAnsi="Trebuchet MS"/>
+          <w:b/>
+          <w:bCs/>
+        </w:rPr>
+        <w:t>GloVe (Global Vectors for Word Representation</w:t>
       </w:r>
       <w:r>
         <w:rPr>
@@ -1888,23 +2136,13 @@
           <w:rFonts w:ascii="Trebuchet MS" w:hAnsi="Trebuchet MS"/>
         </w:rPr>
       </w:pPr>
-      <w:proofErr w:type="spellStart"/>
-      <w:r>
-        <w:rPr>
-          <w:rFonts w:ascii="Trebuchet MS" w:hAnsi="Trebuchet MS"/>
-          <w:b/>
-          <w:bCs/>
-        </w:rPr>
-        <w:t>Tf-Idf</w:t>
-      </w:r>
-      <w:proofErr w:type="spellEnd"/>
-      <w:r>
-        <w:rPr>
-          <w:rFonts w:ascii="Trebuchet MS" w:hAnsi="Trebuchet MS"/>
-          <w:b/>
-          <w:bCs/>
-        </w:rPr>
-        <w:t xml:space="preserve"> weighted Word Embeddings:</w:t>
+      <w:r>
+        <w:rPr>
+          <w:rFonts w:ascii="Trebuchet MS" w:hAnsi="Trebuchet MS"/>
+          <w:b/>
+          <w:bCs/>
+        </w:rPr>
+        <w:t>Tf-Idf weighted Word Embeddings:</w:t>
       </w:r>
       <w:r>
         <w:rPr>
@@ -1983,10 +2221,27 @@
           <w:rFonts w:ascii="Trebuchet MS" w:hAnsi="Trebuchet MS"/>
         </w:rPr>
       </w:pPr>
-      <w:r>
-        <w:rPr>
-          <w:rFonts w:ascii="Trebuchet MS" w:hAnsi="Trebuchet MS"/>
-        </w:rPr>
+    </w:p>
+    <w:p>
+      <w:pPr>
+        <w:jc w:val="both"/>
+        <w:rPr>
+          <w:rFonts w:ascii="Trebuchet MS" w:hAnsi="Trebuchet MS"/>
+        </w:rPr>
+      </w:pPr>
+    </w:p>
+    <w:p>
+      <w:pPr>
+        <w:jc w:val="both"/>
+        <w:rPr>
+          <w:rFonts w:ascii="Trebuchet MS" w:hAnsi="Trebuchet MS"/>
+        </w:rPr>
+      </w:pPr>
+      <w:r>
+        <w:rPr>
+          <w:rFonts w:ascii="Trebuchet MS" w:hAnsi="Trebuchet MS"/>
+        </w:rPr>
+        <w:lastRenderedPageBreak/>
         <w:t>The Document Embedding API, from open API</w:t>
       </w:r>
       <w:r>
@@ -2054,7 +2309,6 @@
         <w:rPr>
           <w:rFonts w:ascii="Trebuchet MS" w:hAnsi="Trebuchet MS"/>
         </w:rPr>
-        <w:lastRenderedPageBreak/>
         <w:t>Contextual Embeddings:</w:t>
       </w:r>
     </w:p>
@@ -2257,6 +2511,1417 @@
         </w:rPr>
         <w:t>TF-IDF, One-Hot Encoding, Word2Vec: While these techniques are versatile, they may not be as easily adaptable to different NLP tasks without further modifications.</w:t>
       </w:r>
+    </w:p>
+    <w:p>
+      <w:pPr>
+        <w:jc w:val="both"/>
+        <w:rPr>
+          <w:rFonts w:ascii="Trebuchet MS" w:hAnsi="Trebuchet MS"/>
+        </w:rPr>
+      </w:pPr>
+    </w:p>
+    <w:p>
+      <w:pPr>
+        <w:jc w:val="both"/>
+        <w:rPr>
+          <w:rFonts w:ascii="Trebuchet MS" w:hAnsi="Trebuchet MS"/>
+        </w:rPr>
+      </w:pPr>
+    </w:p>
+    <w:p>
+      <w:pPr>
+        <w:jc w:val="both"/>
+        <w:rPr>
+          <w:rFonts w:ascii="Trebuchet MS" w:hAnsi="Trebuchet MS"/>
+        </w:rPr>
+      </w:pPr>
+    </w:p>
+    <w:p>
+      <w:pPr>
+        <w:jc w:val="both"/>
+        <w:rPr>
+          <w:rFonts w:ascii="Trebuchet MS" w:hAnsi="Trebuchet MS"/>
+        </w:rPr>
+      </w:pPr>
+    </w:p>
+    <w:p>
+      <w:pPr>
+        <w:jc w:val="both"/>
+        <w:rPr>
+          <w:rFonts w:ascii="Trebuchet MS" w:hAnsi="Trebuchet MS"/>
+        </w:rPr>
+      </w:pPr>
+    </w:p>
+    <w:p>
+      <w:pPr>
+        <w:jc w:val="both"/>
+        <w:rPr>
+          <w:rFonts w:ascii="Trebuchet MS" w:hAnsi="Trebuchet MS"/>
+        </w:rPr>
+      </w:pPr>
+    </w:p>
+    <w:p>
+      <w:pPr>
+        <w:jc w:val="both"/>
+        <w:rPr>
+          <w:rFonts w:ascii="Trebuchet MS" w:hAnsi="Trebuchet MS"/>
+        </w:rPr>
+      </w:pPr>
+    </w:p>
+    <w:p>
+      <w:pPr>
+        <w:jc w:val="both"/>
+        <w:rPr>
+          <w:rFonts w:ascii="Trebuchet MS" w:hAnsi="Trebuchet MS"/>
+        </w:rPr>
+      </w:pPr>
+    </w:p>
+    <w:p>
+      <w:pPr>
+        <w:jc w:val="both"/>
+        <w:rPr>
+          <w:rFonts w:ascii="Trebuchet MS" w:hAnsi="Trebuchet MS"/>
+        </w:rPr>
+      </w:pPr>
+    </w:p>
+    <w:p>
+      <w:pPr>
+        <w:jc w:val="both"/>
+        <w:rPr>
+          <w:rFonts w:ascii="Trebuchet MS" w:hAnsi="Trebuchet MS"/>
+        </w:rPr>
+      </w:pPr>
+    </w:p>
+    <w:p>
+      <w:pPr>
+        <w:jc w:val="both"/>
+        <w:rPr>
+          <w:rFonts w:ascii="Trebuchet MS" w:hAnsi="Trebuchet MS"/>
+        </w:rPr>
+      </w:pPr>
+    </w:p>
+    <w:p>
+      <w:pPr>
+        <w:jc w:val="both"/>
+        <w:rPr>
+          <w:rFonts w:ascii="Trebuchet MS" w:hAnsi="Trebuchet MS"/>
+        </w:rPr>
+      </w:pPr>
+    </w:p>
+    <w:p>
+      <w:pPr>
+        <w:jc w:val="both"/>
+        <w:rPr>
+          <w:rFonts w:ascii="Trebuchet MS" w:hAnsi="Trebuchet MS"/>
+        </w:rPr>
+      </w:pPr>
+    </w:p>
+    <w:p>
+      <w:pPr>
+        <w:jc w:val="both"/>
+        <w:rPr>
+          <w:rFonts w:ascii="Trebuchet MS" w:hAnsi="Trebuchet MS"/>
+        </w:rPr>
+      </w:pPr>
+    </w:p>
+    <w:p>
+      <w:pPr>
+        <w:jc w:val="both"/>
+        <w:rPr>
+          <w:rFonts w:ascii="Trebuchet MS" w:hAnsi="Trebuchet MS"/>
+        </w:rPr>
+      </w:pPr>
+    </w:p>
+    <w:p>
+      <w:pPr>
+        <w:jc w:val="both"/>
+        <w:rPr>
+          <w:rFonts w:ascii="Trebuchet MS" w:hAnsi="Trebuchet MS"/>
+        </w:rPr>
+      </w:pPr>
+    </w:p>
+    <w:p>
+      <w:pPr>
+        <w:pBdr>
+          <w:bottom w:val="single" w:sz="12" w:space="1" w:color="auto"/>
+        </w:pBdr>
+        <w:jc w:val="both"/>
+        <w:rPr>
+          <w:rFonts w:ascii="Trebuchet MS" w:hAnsi="Trebuchet MS"/>
+        </w:rPr>
+      </w:pPr>
+    </w:p>
+    <w:p>
+      <w:pPr>
+        <w:pBdr>
+          <w:bottom w:val="single" w:sz="12" w:space="1" w:color="auto"/>
+        </w:pBdr>
+        <w:jc w:val="both"/>
+        <w:rPr>
+          <w:rStyle w:val="Strong"/>
+          <w:rFonts w:ascii="Trebuchet MS" w:hAnsi="Trebuchet MS"/>
+          <w:b w:val="0"/>
+          <w:bCs w:val="0"/>
+          <w:color w:val="000000" w:themeColor="text1"/>
+          <w:shd w:val="clear" w:color="auto" w:fill="FFFFFF"/>
+        </w:rPr>
+      </w:pPr>
+    </w:p>
+    <w:p>
+      <w:pPr>
+        <w:pStyle w:val="ListParagraph"/>
+        <w:shd w:val="clear" w:color="auto" w:fill="FFFFFF"/>
+        <w:spacing w:before="180" w:after="180" w:line="240" w:lineRule="auto"/>
+        <w:jc w:val="both"/>
+        <w:rPr>
+          <w:rFonts w:ascii="Trebuchet MS" w:eastAsia="Times New Roman" w:hAnsi="Trebuchet MS" w:cs="Times New Roman"/>
+          <w:color w:val="2D3B45"/>
+          <w:kern w:val="0"/>
+          <w14:ligatures w14:val="none"/>
+        </w:rPr>
+      </w:pPr>
+      <w:r>
+        <w:rPr>
+          <w:rFonts w:ascii="Trebuchet MS" w:eastAsia="Times New Roman" w:hAnsi="Trebuchet MS" w:cs="Times New Roman"/>
+          <w:color w:val="2D3B45"/>
+          <w:kern w:val="0"/>
+          <w14:ligatures w14:val="none"/>
+        </w:rPr>
+        <w:t xml:space="preserve">                                                </w:t>
+      </w:r>
+    </w:p>
+    <w:p>
+      <w:pPr>
+        <w:pStyle w:val="ListParagraph"/>
+        <w:shd w:val="clear" w:color="auto" w:fill="FFFFFF"/>
+        <w:spacing w:before="180" w:after="180" w:line="240" w:lineRule="auto"/>
+        <w:jc w:val="both"/>
+        <w:rPr>
+          <w:rFonts w:ascii="Trebuchet MS" w:eastAsia="Times New Roman" w:hAnsi="Trebuchet MS" w:cs="Times New Roman"/>
+          <w:b/>
+          <w:bCs/>
+          <w:color w:val="2D3B45"/>
+          <w:kern w:val="0"/>
+          <w14:ligatures w14:val="none"/>
+        </w:rPr>
+      </w:pPr>
+      <w:r>
+        <w:rPr>
+          <w:rFonts w:ascii="Trebuchet MS" w:eastAsia="Times New Roman" w:hAnsi="Trebuchet MS" w:cs="Times New Roman"/>
+          <w:color w:val="2D3B45"/>
+          <w:kern w:val="0"/>
+          <w14:ligatures w14:val="none"/>
+        </w:rPr>
+        <w:t xml:space="preserve">                                                </w:t>
+      </w:r>
+      <w:r>
+        <w:rPr>
+          <w:rFonts w:ascii="Trebuchet MS" w:eastAsia="Times New Roman" w:hAnsi="Trebuchet MS" w:cs="Times New Roman"/>
+          <w:b/>
+          <w:bCs/>
+          <w:color w:val="2D3B45"/>
+          <w:kern w:val="0"/>
+          <w14:ligatures w14:val="none"/>
+        </w:rPr>
+        <w:t xml:space="preserve">PHASE </w:t>
+      </w:r>
+      <w:r>
+        <w:rPr>
+          <w:rFonts w:ascii="Trebuchet MS" w:eastAsia="Times New Roman" w:hAnsi="Trebuchet MS" w:cs="Times New Roman"/>
+          <w:b/>
+          <w:bCs/>
+          <w:color w:val="2D3B45"/>
+          <w:kern w:val="0"/>
+          <w14:ligatures w14:val="none"/>
+        </w:rPr>
+        <w:t>–</w:t>
+      </w:r>
+      <w:r>
+        <w:rPr>
+          <w:rFonts w:ascii="Trebuchet MS" w:eastAsia="Times New Roman" w:hAnsi="Trebuchet MS" w:cs="Times New Roman"/>
+          <w:b/>
+          <w:bCs/>
+          <w:color w:val="2D3B45"/>
+          <w:kern w:val="0"/>
+          <w14:ligatures w14:val="none"/>
+        </w:rPr>
+        <w:t xml:space="preserve"> </w:t>
+      </w:r>
+      <w:r>
+        <w:rPr>
+          <w:rFonts w:ascii="Trebuchet MS" w:eastAsia="Times New Roman" w:hAnsi="Trebuchet MS" w:cs="Times New Roman"/>
+          <w:b/>
+          <w:bCs/>
+          <w:color w:val="2D3B45"/>
+          <w:kern w:val="0"/>
+          <w14:ligatures w14:val="none"/>
+        </w:rPr>
+        <w:t>II</w:t>
+      </w:r>
+    </w:p>
+    <w:p>
+      <w:pPr>
+        <w:pBdr>
+          <w:bottom w:val="single" w:sz="12" w:space="1" w:color="auto"/>
+        </w:pBdr>
+        <w:jc w:val="both"/>
+        <w:rPr>
+          <w:rFonts w:ascii="Trebuchet MS" w:hAnsi="Trebuchet MS"/>
+          <w:b/>
+          <w:bCs/>
+          <w:color w:val="000000" w:themeColor="text1"/>
+        </w:rPr>
+      </w:pPr>
+    </w:p>
+    <w:p>
+      <w:pPr>
+        <w:numPr>
+          <w:ilvl w:val="0"/>
+          <w:numId w:val="18"/>
+        </w:numPr>
+        <w:shd w:val="clear" w:color="auto" w:fill="FFFFFF"/>
+        <w:spacing w:before="180" w:after="180" w:line="240" w:lineRule="auto"/>
+        <w:ind w:left="1095"/>
+        <w:rPr>
+          <w:rFonts w:ascii="Trebuchet MS" w:eastAsia="Times New Roman" w:hAnsi="Trebuchet MS" w:cs="Times New Roman"/>
+          <w:color w:val="2D3B45"/>
+          <w:kern w:val="0"/>
+          <w14:ligatures w14:val="none"/>
+        </w:rPr>
+      </w:pPr>
+      <w:r>
+        <w:rPr>
+          <w:rFonts w:ascii="Trebuchet MS" w:eastAsia="Times New Roman" w:hAnsi="Trebuchet MS" w:cs="Times New Roman"/>
+          <w:b/>
+          <w:bCs/>
+          <w:color w:val="2D3B45"/>
+          <w:kern w:val="0"/>
+          <w14:ligatures w14:val="none"/>
+        </w:rPr>
+        <w:t>Data Collection</w:t>
+      </w:r>
+      <w:r>
+        <w:rPr>
+          <w:rFonts w:ascii="Trebuchet MS" w:eastAsia="Times New Roman" w:hAnsi="Trebuchet MS" w:cs="Times New Roman"/>
+          <w:b/>
+          <w:bCs/>
+          <w:color w:val="2D3B45"/>
+          <w:kern w:val="0"/>
+          <w14:ligatures w14:val="none"/>
+        </w:rPr>
+        <w:t>:</w:t>
+      </w:r>
+    </w:p>
+    <w:p>
+      <w:pPr>
+        <w:shd w:val="clear" w:color="auto" w:fill="FFFFFF"/>
+        <w:spacing w:before="180" w:after="180" w:line="240" w:lineRule="auto"/>
+        <w:ind w:left="1095"/>
+        <w:rPr>
+          <w:rFonts w:ascii="Trebuchet MS" w:eastAsia="Times New Roman" w:hAnsi="Trebuchet MS" w:cs="Times New Roman"/>
+          <w:color w:val="2D3B45"/>
+          <w:kern w:val="0"/>
+          <w14:ligatures w14:val="none"/>
+        </w:rPr>
+      </w:pPr>
+      <w:r>
+        <w:rPr>
+          <w:rFonts w:ascii="Trebuchet MS" w:eastAsia="Times New Roman" w:hAnsi="Trebuchet MS" w:cs="Times New Roman"/>
+          <w:color w:val="2D3B45"/>
+          <w:kern w:val="0"/>
+          <w14:ligatures w14:val="none"/>
+        </w:rPr>
+        <w:t>The data from below provided data sources has been collected in Phase I.</w:t>
+      </w:r>
+    </w:p>
+    <w:p>
+      <w:pPr>
+        <w:pStyle w:val="ListParagraph"/>
+        <w:numPr>
+          <w:ilvl w:val="2"/>
+          <w:numId w:val="18"/>
+        </w:numPr>
+        <w:shd w:val="clear" w:color="auto" w:fill="FFFFFF"/>
+        <w:spacing w:before="180" w:after="180" w:line="240" w:lineRule="auto"/>
+        <w:rPr>
+          <w:rFonts w:ascii="Trebuchet MS" w:eastAsia="Times New Roman" w:hAnsi="Trebuchet MS" w:cs="Times New Roman"/>
+          <w:color w:val="2D3B45"/>
+          <w:kern w:val="0"/>
+          <w14:ligatures w14:val="none"/>
+        </w:rPr>
+      </w:pPr>
+      <w:r>
+        <w:rPr>
+          <w:rFonts w:ascii="Trebuchet MS" w:eastAsia="Times New Roman" w:hAnsi="Trebuchet MS" w:cs="Times New Roman"/>
+          <w:color w:val="2D3B45"/>
+          <w:kern w:val="0"/>
+          <w14:ligatures w14:val="none"/>
+        </w:rPr>
+        <w:t>Jira ticketing system</w:t>
+      </w:r>
+    </w:p>
+    <w:p>
+      <w:pPr>
+        <w:pStyle w:val="ListParagraph"/>
+        <w:numPr>
+          <w:ilvl w:val="2"/>
+          <w:numId w:val="18"/>
+        </w:numPr>
+        <w:shd w:val="clear" w:color="auto" w:fill="FFFFFF"/>
+        <w:spacing w:before="180" w:after="180" w:line="240" w:lineRule="auto"/>
+        <w:rPr>
+          <w:rFonts w:ascii="Trebuchet MS" w:eastAsia="Times New Roman" w:hAnsi="Trebuchet MS" w:cs="Times New Roman"/>
+          <w:color w:val="2D3B45"/>
+          <w:kern w:val="0"/>
+          <w14:ligatures w14:val="none"/>
+        </w:rPr>
+      </w:pPr>
+      <w:r>
+        <w:rPr>
+          <w:rFonts w:ascii="Trebuchet MS" w:eastAsia="Times New Roman" w:hAnsi="Trebuchet MS" w:cs="Times New Roman"/>
+          <w:color w:val="2D3B45"/>
+          <w:kern w:val="0"/>
+          <w14:ligatures w14:val="none"/>
+        </w:rPr>
+        <w:t>PDFs, Scraping documents: Canned responses, course catalog, and Canvas modules are covered in these.</w:t>
+      </w:r>
+    </w:p>
+    <w:p>
+      <w:pPr>
+        <w:numPr>
+          <w:ilvl w:val="0"/>
+          <w:numId w:val="18"/>
+        </w:numPr>
+        <w:shd w:val="clear" w:color="auto" w:fill="FFFFFF"/>
+        <w:spacing w:before="180" w:after="180" w:line="240" w:lineRule="auto"/>
+        <w:ind w:left="1095"/>
+        <w:rPr>
+          <w:rFonts w:ascii="Trebuchet MS" w:eastAsia="Times New Roman" w:hAnsi="Trebuchet MS" w:cs="Times New Roman"/>
+          <w:color w:val="2D3B45"/>
+          <w:kern w:val="0"/>
+          <w14:ligatures w14:val="none"/>
+        </w:rPr>
+      </w:pPr>
+      <w:r>
+        <w:rPr>
+          <w:rFonts w:ascii="Trebuchet MS" w:eastAsia="Times New Roman" w:hAnsi="Trebuchet MS" w:cs="Times New Roman"/>
+          <w:b/>
+          <w:bCs/>
+          <w:color w:val="2D3B45"/>
+          <w:kern w:val="0"/>
+          <w14:ligatures w14:val="none"/>
+        </w:rPr>
+        <w:t>Data Preprocessing</w:t>
+      </w:r>
+      <w:r>
+        <w:rPr>
+          <w:rFonts w:ascii="Trebuchet MS" w:eastAsia="Times New Roman" w:hAnsi="Trebuchet MS" w:cs="Times New Roman"/>
+          <w:b/>
+          <w:bCs/>
+          <w:color w:val="2D3B45"/>
+          <w:kern w:val="0"/>
+          <w14:ligatures w14:val="none"/>
+        </w:rPr>
+        <w:t>:</w:t>
+      </w:r>
+    </w:p>
+    <w:p>
+      <w:pPr>
+        <w:shd w:val="clear" w:color="auto" w:fill="FFFFFF"/>
+        <w:spacing w:before="180" w:after="180" w:line="240" w:lineRule="auto"/>
+        <w:ind w:left="1095"/>
+        <w:rPr>
+          <w:rFonts w:ascii="Trebuchet MS" w:eastAsia="Times New Roman" w:hAnsi="Trebuchet MS" w:cs="Times New Roman"/>
+          <w:color w:val="2D3B45"/>
+          <w:kern w:val="0"/>
+          <w14:ligatures w14:val="none"/>
+        </w:rPr>
+      </w:pPr>
+      <w:r>
+        <w:rPr>
+          <w:rFonts w:ascii="Trebuchet MS" w:eastAsia="Times New Roman" w:hAnsi="Trebuchet MS" w:cs="Times New Roman"/>
+          <w:color w:val="2D3B45"/>
+          <w:kern w:val="0"/>
+          <w14:ligatures w14:val="none"/>
+        </w:rPr>
+        <w:t>The Data obtained from Phase I Data sources</w:t>
+      </w:r>
+      <w:r>
+        <w:rPr>
+          <w:rFonts w:ascii="Trebuchet MS" w:eastAsia="Times New Roman" w:hAnsi="Trebuchet MS" w:cs="Times New Roman"/>
+          <w:color w:val="2D3B45"/>
+          <w:kern w:val="0"/>
+          <w14:ligatures w14:val="none"/>
+        </w:rPr>
+        <w:t xml:space="preserve"> like the Jira ticketing system has been cleaned as needed by removing the patterns, newline characters</w:t>
+      </w:r>
+      <w:r>
+        <w:rPr>
+          <w:rFonts w:ascii="Trebuchet MS" w:eastAsia="Times New Roman" w:hAnsi="Trebuchet MS" w:cs="Times New Roman"/>
+          <w:color w:val="2D3B45"/>
+          <w:kern w:val="0"/>
+          <w14:ligatures w14:val="none"/>
+        </w:rPr>
+        <w:t>,</w:t>
+      </w:r>
+      <w:r>
+        <w:rPr>
+          <w:rFonts w:ascii="Trebuchet MS" w:eastAsia="Times New Roman" w:hAnsi="Trebuchet MS" w:cs="Times New Roman"/>
+          <w:color w:val="2D3B45"/>
+          <w:kern w:val="0"/>
+          <w14:ligatures w14:val="none"/>
+        </w:rPr>
+        <w:t xml:space="preserve"> etc.</w:t>
+      </w:r>
+    </w:p>
+    <w:p>
+      <w:pPr>
+        <w:shd w:val="clear" w:color="auto" w:fill="FFFFFF"/>
+        <w:spacing w:before="180" w:after="180" w:line="240" w:lineRule="auto"/>
+        <w:ind w:left="1095"/>
+        <w:rPr>
+          <w:rFonts w:ascii="Trebuchet MS" w:eastAsia="Times New Roman" w:hAnsi="Trebuchet MS" w:cs="Times New Roman"/>
+          <w:color w:val="2D3B45"/>
+          <w:kern w:val="0"/>
+          <w14:ligatures w14:val="none"/>
+        </w:rPr>
+      </w:pPr>
+      <w:r>
+        <w:rPr>
+          <w:rFonts w:ascii="Trebuchet MS" w:eastAsia="Times New Roman" w:hAnsi="Trebuchet MS" w:cs="Times New Roman"/>
+          <w:color w:val="2D3B45"/>
+          <w:kern w:val="0"/>
+          <w14:ligatures w14:val="none"/>
+        </w:rPr>
+        <w:t>Below provided is the code for Data Preprocessing.</w:t>
+      </w:r>
+    </w:p>
+    <w:p>
+      <w:pPr>
+        <w:shd w:val="clear" w:color="auto" w:fill="FFFFFF"/>
+        <w:spacing w:before="180" w:after="180" w:line="240" w:lineRule="auto"/>
+        <w:ind w:left="1095"/>
+        <w:rPr>
+          <w:rFonts w:ascii="Trebuchet MS" w:eastAsia="Times New Roman" w:hAnsi="Trebuchet MS" w:cs="Times New Roman"/>
+          <w:color w:val="2D3B45"/>
+          <w:kern w:val="0"/>
+          <w14:ligatures w14:val="none"/>
+        </w:rPr>
+      </w:pPr>
+      <w:r>
+        <w:rPr>
+          <w:noProof/>
+        </w:rPr>
+        <w:drawing>
+          <wp:inline distT="0" distB="0" distL="0" distR="0" wp14:anchorId="6BDEF633" wp14:editId="72363A2E">
+            <wp:extent cx="5143500" cy="4446270"/>
+            <wp:effectExtent l="0" t="0" r="0" b="0"/>
+            <wp:docPr id="1026779632" name="Picture 1" descr="image"/>
+            <wp:cNvGraphicFramePr>
+              <a:graphicFrameLocks xmlns:a="http://schemas.openxmlformats.org/drawingml/2006/main" noChangeAspect="1"/>
+            </wp:cNvGraphicFramePr>
+            <a:graphic xmlns:a="http://schemas.openxmlformats.org/drawingml/2006/main">
+              <a:graphicData uri="http://schemas.openxmlformats.org/drawingml/2006/picture">
+                <pic:pic xmlns:pic="http://schemas.openxmlformats.org/drawingml/2006/picture">
+                  <pic:nvPicPr>
+                    <pic:cNvPr id="0" name="Picture 1" descr="image"/>
+                    <pic:cNvPicPr>
+                      <a:picLocks noChangeAspect="1" noChangeArrowheads="1"/>
+                    </pic:cNvPicPr>
+                  </pic:nvPicPr>
+                  <pic:blipFill>
+                    <a:blip r:embed="rId7" cstate="print">
+                      <a:extLst>
+                        <a:ext uri="{28A0092B-C50C-407E-A947-70E740481C1C}">
+                          <a14:useLocalDpi xmlns:a14="http://schemas.microsoft.com/office/drawing/2010/main" val="0"/>
+                        </a:ext>
+                      </a:extLst>
+                    </a:blip>
+                    <a:srcRect/>
+                    <a:stretch>
+                      <a:fillRect/>
+                    </a:stretch>
+                  </pic:blipFill>
+                  <pic:spPr bwMode="auto">
+                    <a:xfrm>
+                      <a:off x="0" y="0"/>
+                      <a:ext cx="5143500" cy="4446270"/>
+                    </a:xfrm>
+                    <a:prstGeom prst="rect">
+                      <a:avLst/>
+                    </a:prstGeom>
+                    <a:noFill/>
+                    <a:ln>
+                      <a:noFill/>
+                    </a:ln>
+                  </pic:spPr>
+                </pic:pic>
+              </a:graphicData>
+            </a:graphic>
+          </wp:inline>
+        </w:drawing>
+      </w:r>
+    </w:p>
+    <w:p>
+      <w:pPr>
+        <w:shd w:val="clear" w:color="auto" w:fill="FFFFFF"/>
+        <w:spacing w:before="180" w:after="180" w:line="240" w:lineRule="auto"/>
+        <w:ind w:left="1095"/>
+        <w:rPr>
+          <w:rFonts w:ascii="Trebuchet MS" w:eastAsia="Times New Roman" w:hAnsi="Trebuchet MS" w:cs="Times New Roman"/>
+          <w:color w:val="2D3B45"/>
+          <w:kern w:val="0"/>
+          <w14:ligatures w14:val="none"/>
+        </w:rPr>
+      </w:pPr>
+    </w:p>
+    <w:p>
+      <w:pPr>
+        <w:shd w:val="clear" w:color="auto" w:fill="FFFFFF"/>
+        <w:spacing w:before="180" w:after="180" w:line="240" w:lineRule="auto"/>
+        <w:ind w:left="1095"/>
+        <w:rPr>
+          <w:rFonts w:ascii="Trebuchet MS" w:eastAsia="Times New Roman" w:hAnsi="Trebuchet MS" w:cs="Times New Roman"/>
+          <w:color w:val="2D3B45"/>
+          <w:kern w:val="0"/>
+          <w14:ligatures w14:val="none"/>
+        </w:rPr>
+      </w:pPr>
+    </w:p>
+    <w:p>
+      <w:pPr>
+        <w:numPr>
+          <w:ilvl w:val="0"/>
+          <w:numId w:val="18"/>
+        </w:numPr>
+        <w:shd w:val="clear" w:color="auto" w:fill="FFFFFF"/>
+        <w:spacing w:before="180" w:after="180" w:line="240" w:lineRule="auto"/>
+        <w:ind w:left="1095"/>
+        <w:rPr>
+          <w:rFonts w:ascii="Trebuchet MS" w:eastAsia="Times New Roman" w:hAnsi="Trebuchet MS" w:cs="Times New Roman"/>
+          <w:color w:val="2D3B45"/>
+          <w:kern w:val="0"/>
+          <w14:ligatures w14:val="none"/>
+        </w:rPr>
+      </w:pPr>
+      <w:r>
+        <w:rPr>
+          <w:rFonts w:ascii="Trebuchet MS" w:eastAsia="Times New Roman" w:hAnsi="Trebuchet MS" w:cs="Times New Roman"/>
+          <w:b/>
+          <w:bCs/>
+          <w:color w:val="2D3B45"/>
+          <w:kern w:val="0"/>
+          <w14:ligatures w14:val="none"/>
+        </w:rPr>
+        <w:lastRenderedPageBreak/>
+        <w:t>Vectorization</w:t>
+      </w:r>
+      <w:r>
+        <w:rPr>
+          <w:rFonts w:ascii="Trebuchet MS" w:eastAsia="Times New Roman" w:hAnsi="Trebuchet MS" w:cs="Times New Roman"/>
+          <w:b/>
+          <w:bCs/>
+          <w:color w:val="2D3B45"/>
+          <w:kern w:val="0"/>
+          <w14:ligatures w14:val="none"/>
+        </w:rPr>
+        <w:t>:</w:t>
+      </w:r>
+      <w:r>
+        <w:rPr>
+          <w:rFonts w:ascii="Trebuchet MS" w:eastAsia="Times New Roman" w:hAnsi="Trebuchet MS" w:cs="Times New Roman"/>
+          <w:b/>
+          <w:bCs/>
+          <w:color w:val="2D3B45"/>
+          <w:kern w:val="0"/>
+          <w14:ligatures w14:val="none"/>
+        </w:rPr>
+        <w:t xml:space="preserve"> </w:t>
+      </w:r>
+      <w:r>
+        <w:rPr>
+          <w:rFonts w:ascii="Trebuchet MS" w:eastAsia="Times New Roman" w:hAnsi="Trebuchet MS" w:cs="Times New Roman"/>
+          <w:color w:val="2D3B45"/>
+          <w:kern w:val="0"/>
+          <w14:ligatures w14:val="none"/>
+        </w:rPr>
+        <w:t xml:space="preserve">The Preprocessed data has been converted into </w:t>
+      </w:r>
+      <w:r>
+        <w:rPr>
+          <w:rFonts w:ascii="Trebuchet MS" w:eastAsia="Times New Roman" w:hAnsi="Trebuchet MS" w:cs="Times New Roman"/>
+          <w:color w:val="2D3B45"/>
+          <w:kern w:val="0"/>
+          <w14:ligatures w14:val="none"/>
+        </w:rPr>
+        <w:t>chunks</w:t>
+      </w:r>
+      <w:r>
+        <w:rPr>
+          <w:rFonts w:ascii="Trebuchet MS" w:eastAsia="Times New Roman" w:hAnsi="Trebuchet MS" w:cs="Times New Roman"/>
+          <w:color w:val="2D3B45"/>
+          <w:kern w:val="0"/>
+          <w14:ligatures w14:val="none"/>
+        </w:rPr>
+        <w:t xml:space="preserve"> </w:t>
+      </w:r>
+      <w:r>
+        <w:rPr>
+          <w:rFonts w:ascii="Trebuchet MS" w:eastAsia="Times New Roman" w:hAnsi="Trebuchet MS" w:cs="Times New Roman"/>
+          <w:color w:val="2D3B45"/>
+          <w:kern w:val="0"/>
+          <w14:ligatures w14:val="none"/>
+        </w:rPr>
+        <w:t>and</w:t>
+      </w:r>
+      <w:r>
+        <w:rPr>
+          <w:rFonts w:ascii="Trebuchet MS" w:eastAsia="Times New Roman" w:hAnsi="Trebuchet MS" w:cs="Times New Roman"/>
+          <w:color w:val="2D3B45"/>
+          <w:kern w:val="0"/>
+          <w14:ligatures w14:val="none"/>
+        </w:rPr>
+        <w:t xml:space="preserve"> further </w:t>
+      </w:r>
+      <w:r>
+        <w:rPr>
+          <w:rFonts w:ascii="Trebuchet MS" w:eastAsia="Times New Roman" w:hAnsi="Trebuchet MS" w:cs="Times New Roman"/>
+          <w:color w:val="2D3B45"/>
+          <w:kern w:val="0"/>
+          <w14:ligatures w14:val="none"/>
+        </w:rPr>
+        <w:t>converted</w:t>
+      </w:r>
+      <w:r>
+        <w:rPr>
+          <w:rFonts w:ascii="Trebuchet MS" w:eastAsia="Times New Roman" w:hAnsi="Trebuchet MS" w:cs="Times New Roman"/>
+          <w:color w:val="2D3B45"/>
+          <w:kern w:val="0"/>
+          <w14:ligatures w14:val="none"/>
+        </w:rPr>
+        <w:t xml:space="preserve"> into vectors to store it in </w:t>
+      </w:r>
+      <w:r>
+        <w:rPr>
+          <w:rFonts w:ascii="Trebuchet MS" w:eastAsia="Times New Roman" w:hAnsi="Trebuchet MS" w:cs="Times New Roman"/>
+          <w:color w:val="2D3B45"/>
+          <w:kern w:val="0"/>
+          <w14:ligatures w14:val="none"/>
+        </w:rPr>
+        <w:t xml:space="preserve">the </w:t>
+      </w:r>
+      <w:r>
+        <w:rPr>
+          <w:rFonts w:ascii="Trebuchet MS" w:eastAsia="Times New Roman" w:hAnsi="Trebuchet MS" w:cs="Times New Roman"/>
+          <w:color w:val="2D3B45"/>
+          <w:kern w:val="0"/>
+          <w14:ligatures w14:val="none"/>
+        </w:rPr>
+        <w:t>vector database</w:t>
+      </w:r>
+      <w:r>
+        <w:rPr>
+          <w:rFonts w:ascii="Trebuchet MS" w:eastAsia="Times New Roman" w:hAnsi="Trebuchet MS" w:cs="Times New Roman"/>
+          <w:color w:val="2D3B45"/>
+          <w:kern w:val="0"/>
+          <w14:ligatures w14:val="none"/>
+        </w:rPr>
+        <w:t>.</w:t>
+      </w:r>
+    </w:p>
+    <w:p>
+      <w:pPr>
+        <w:shd w:val="clear" w:color="auto" w:fill="FFFFFF"/>
+        <w:spacing w:before="180" w:after="180" w:line="240" w:lineRule="auto"/>
+        <w:ind w:left="1095"/>
+        <w:rPr>
+          <w:rFonts w:ascii="Trebuchet MS" w:eastAsia="Times New Roman" w:hAnsi="Trebuchet MS" w:cs="Times New Roman"/>
+          <w:color w:val="2D3B45"/>
+          <w:kern w:val="0"/>
+          <w14:ligatures w14:val="none"/>
+        </w:rPr>
+      </w:pPr>
+      <w:r>
+        <w:rPr>
+          <w:rFonts w:ascii="Trebuchet MS" w:eastAsia="Times New Roman" w:hAnsi="Trebuchet MS" w:cs="Times New Roman"/>
+          <w:color w:val="2D3B45"/>
+          <w:kern w:val="0"/>
+          <w14:ligatures w14:val="none"/>
+        </w:rPr>
+        <w:t>Sample code for creating chunks:</w:t>
+      </w:r>
+    </w:p>
+    <w:p>
+      <w:pPr>
+        <w:shd w:val="clear" w:color="auto" w:fill="FFFFFF"/>
+        <w:spacing w:before="180" w:after="180" w:line="240" w:lineRule="auto"/>
+        <w:ind w:left="1095"/>
+        <w:rPr>
+          <w:rFonts w:ascii="Trebuchet MS" w:eastAsia="Times New Roman" w:hAnsi="Trebuchet MS" w:cs="Times New Roman"/>
+          <w:color w:val="2D3B45"/>
+          <w:kern w:val="0"/>
+          <w14:ligatures w14:val="none"/>
+        </w:rPr>
+      </w:pPr>
+      <w:r>
+        <w:rPr>
+          <w:noProof/>
+        </w:rPr>
+        <w:drawing>
+          <wp:inline distT="0" distB="0" distL="0" distR="0" wp14:anchorId="5124C553" wp14:editId="5916717E">
+            <wp:extent cx="5410200" cy="2209800"/>
+            <wp:effectExtent l="0" t="0" r="0" b="0"/>
+            <wp:docPr id="1401098990" name="Picture 4" descr="image"/>
+            <wp:cNvGraphicFramePr>
+              <a:graphicFrameLocks xmlns:a="http://schemas.openxmlformats.org/drawingml/2006/main" noChangeAspect="1"/>
+            </wp:cNvGraphicFramePr>
+            <a:graphic xmlns:a="http://schemas.openxmlformats.org/drawingml/2006/main">
+              <a:graphicData uri="http://schemas.openxmlformats.org/drawingml/2006/picture">
+                <pic:pic xmlns:pic="http://schemas.openxmlformats.org/drawingml/2006/picture">
+                  <pic:nvPicPr>
+                    <pic:cNvPr id="0" name="Picture 7" descr="image"/>
+                    <pic:cNvPicPr>
+                      <a:picLocks noChangeAspect="1" noChangeArrowheads="1"/>
+                    </pic:cNvPicPr>
+                  </pic:nvPicPr>
+                  <pic:blipFill>
+                    <a:blip r:embed="rId8">
+                      <a:extLst>
+                        <a:ext uri="{28A0092B-C50C-407E-A947-70E740481C1C}">
+                          <a14:useLocalDpi xmlns:a14="http://schemas.microsoft.com/office/drawing/2010/main" val="0"/>
+                        </a:ext>
+                      </a:extLst>
+                    </a:blip>
+                    <a:srcRect/>
+                    <a:stretch>
+                      <a:fillRect/>
+                    </a:stretch>
+                  </pic:blipFill>
+                  <pic:spPr bwMode="auto">
+                    <a:xfrm>
+                      <a:off x="0" y="0"/>
+                      <a:ext cx="5410200" cy="2209800"/>
+                    </a:xfrm>
+                    <a:prstGeom prst="rect">
+                      <a:avLst/>
+                    </a:prstGeom>
+                    <a:noFill/>
+                    <a:ln>
+                      <a:noFill/>
+                    </a:ln>
+                  </pic:spPr>
+                </pic:pic>
+              </a:graphicData>
+            </a:graphic>
+          </wp:inline>
+        </w:drawing>
+      </w:r>
+    </w:p>
+    <w:p>
+      <w:pPr>
+        <w:shd w:val="clear" w:color="auto" w:fill="FFFFFF"/>
+        <w:spacing w:before="180" w:after="180" w:line="240" w:lineRule="auto"/>
+        <w:ind w:left="1095"/>
+        <w:rPr>
+          <w:rFonts w:ascii="Trebuchet MS" w:eastAsia="Times New Roman" w:hAnsi="Trebuchet MS" w:cs="Times New Roman"/>
+          <w:color w:val="2D3B45"/>
+          <w:kern w:val="0"/>
+          <w14:ligatures w14:val="none"/>
+        </w:rPr>
+      </w:pPr>
+      <w:r>
+        <w:rPr>
+          <w:rFonts w:ascii="Trebuchet MS" w:eastAsia="Times New Roman" w:hAnsi="Trebuchet MS" w:cs="Times New Roman"/>
+          <w:color w:val="2D3B45"/>
+          <w:kern w:val="0"/>
+          <w14:ligatures w14:val="none"/>
+        </w:rPr>
+        <w:t>Vector</w:t>
+      </w:r>
+      <w:r>
+        <w:rPr>
+          <w:rFonts w:ascii="Trebuchet MS" w:eastAsia="Times New Roman" w:hAnsi="Trebuchet MS" w:cs="Times New Roman"/>
+          <w:color w:val="2D3B45"/>
+          <w:kern w:val="0"/>
+          <w14:ligatures w14:val="none"/>
+        </w:rPr>
+        <w:t>s for each chunk id provided below for sample data:</w:t>
+      </w:r>
+    </w:p>
+    <w:p>
+      <w:pPr>
+        <w:shd w:val="clear" w:color="auto" w:fill="FFFFFF"/>
+        <w:spacing w:before="180" w:after="180" w:line="240" w:lineRule="auto"/>
+        <w:ind w:left="1095"/>
+        <w:rPr>
+          <w:rFonts w:ascii="Trebuchet MS" w:eastAsia="Times New Roman" w:hAnsi="Trebuchet MS" w:cs="Times New Roman"/>
+          <w:color w:val="2D3B45"/>
+          <w:kern w:val="0"/>
+          <w14:ligatures w14:val="none"/>
+        </w:rPr>
+      </w:pPr>
+      <w:r>
+        <w:rPr>
+          <w:noProof/>
+        </w:rPr>
+        <w:drawing>
+          <wp:inline distT="0" distB="0" distL="0" distR="0" wp14:anchorId="7FDD2CD6" wp14:editId="68122DB2">
+            <wp:extent cx="5448300" cy="487680"/>
+            <wp:effectExtent l="0" t="0" r="0" b="7620"/>
+            <wp:docPr id="1443720337" name="Picture 3" descr="image"/>
+            <wp:cNvGraphicFramePr>
+              <a:graphicFrameLocks xmlns:a="http://schemas.openxmlformats.org/drawingml/2006/main" noChangeAspect="1"/>
+            </wp:cNvGraphicFramePr>
+            <a:graphic xmlns:a="http://schemas.openxmlformats.org/drawingml/2006/main">
+              <a:graphicData uri="http://schemas.openxmlformats.org/drawingml/2006/picture">
+                <pic:pic xmlns:pic="http://schemas.openxmlformats.org/drawingml/2006/picture">
+                  <pic:nvPicPr>
+                    <pic:cNvPr id="0" name="Picture 5" descr="image"/>
+                    <pic:cNvPicPr>
+                      <a:picLocks noChangeAspect="1" noChangeArrowheads="1"/>
+                    </pic:cNvPicPr>
+                  </pic:nvPicPr>
+                  <pic:blipFill>
+                    <a:blip r:embed="rId9" cstate="print">
+                      <a:extLst>
+                        <a:ext uri="{28A0092B-C50C-407E-A947-70E740481C1C}">
+                          <a14:useLocalDpi xmlns:a14="http://schemas.microsoft.com/office/drawing/2010/main" val="0"/>
+                        </a:ext>
+                      </a:extLst>
+                    </a:blip>
+                    <a:srcRect/>
+                    <a:stretch>
+                      <a:fillRect/>
+                    </a:stretch>
+                  </pic:blipFill>
+                  <pic:spPr bwMode="auto">
+                    <a:xfrm>
+                      <a:off x="0" y="0"/>
+                      <a:ext cx="5448300" cy="487680"/>
+                    </a:xfrm>
+                    <a:prstGeom prst="rect">
+                      <a:avLst/>
+                    </a:prstGeom>
+                    <a:noFill/>
+                    <a:ln>
+                      <a:noFill/>
+                    </a:ln>
+                  </pic:spPr>
+                </pic:pic>
+              </a:graphicData>
+            </a:graphic>
+          </wp:inline>
+        </w:drawing>
+      </w:r>
+    </w:p>
+    <w:p>
+      <w:pPr>
+        <w:numPr>
+          <w:ilvl w:val="0"/>
+          <w:numId w:val="18"/>
+        </w:numPr>
+        <w:shd w:val="clear" w:color="auto" w:fill="FFFFFF"/>
+        <w:spacing w:before="180" w:after="180" w:line="240" w:lineRule="auto"/>
+        <w:ind w:left="1095"/>
+        <w:rPr>
+          <w:rFonts w:ascii="Trebuchet MS" w:eastAsia="Times New Roman" w:hAnsi="Trebuchet MS" w:cs="Times New Roman"/>
+          <w:color w:val="2D3B45"/>
+          <w:kern w:val="0"/>
+          <w14:ligatures w14:val="none"/>
+        </w:rPr>
+      </w:pPr>
+      <w:r>
+        <w:rPr>
+          <w:rFonts w:ascii="Trebuchet MS" w:eastAsia="Times New Roman" w:hAnsi="Trebuchet MS" w:cs="Times New Roman"/>
+          <w:b/>
+          <w:bCs/>
+          <w:color w:val="2D3B45"/>
+          <w:kern w:val="0"/>
+          <w14:ligatures w14:val="none"/>
+        </w:rPr>
+        <w:t>Database Implementation</w:t>
+      </w:r>
+    </w:p>
+    <w:p>
+      <w:pPr>
+        <w:shd w:val="clear" w:color="auto" w:fill="FFFFFF"/>
+        <w:spacing w:before="180" w:after="180" w:line="240" w:lineRule="auto"/>
+        <w:ind w:left="1095"/>
+        <w:rPr>
+          <w:rFonts w:ascii="Trebuchet MS" w:eastAsia="Times New Roman" w:hAnsi="Trebuchet MS" w:cs="Times New Roman"/>
+          <w:color w:val="2D3B45"/>
+          <w:kern w:val="0"/>
+          <w14:ligatures w14:val="none"/>
+        </w:rPr>
+      </w:pPr>
+      <w:r>
+        <w:rPr>
+          <w:rFonts w:ascii="Trebuchet MS" w:eastAsia="Times New Roman" w:hAnsi="Trebuchet MS" w:cs="Times New Roman"/>
+          <w:color w:val="2D3B45"/>
+          <w:kern w:val="0"/>
+          <w14:ligatures w14:val="none"/>
+        </w:rPr>
+        <w:t xml:space="preserve">Below is the sample code for </w:t>
+      </w:r>
+      <w:r>
+        <w:rPr>
+          <w:rFonts w:ascii="Trebuchet MS" w:eastAsia="Times New Roman" w:hAnsi="Trebuchet MS" w:cs="Times New Roman"/>
+          <w:color w:val="2D3B45"/>
+          <w:kern w:val="0"/>
+          <w14:ligatures w14:val="none"/>
+        </w:rPr>
+        <w:t xml:space="preserve">Vectorization and Pinecone database implementation of </w:t>
+      </w:r>
+      <w:r>
+        <w:rPr>
+          <w:rFonts w:ascii="Trebuchet MS" w:eastAsia="Times New Roman" w:hAnsi="Trebuchet MS" w:cs="Times New Roman"/>
+          <w:color w:val="2D3B45"/>
+          <w:kern w:val="0"/>
+          <w14:ligatures w14:val="none"/>
+        </w:rPr>
+        <w:t>one such process(Jira ticketing system):</w:t>
+      </w:r>
+    </w:p>
+    <w:p>
+      <w:pPr>
+        <w:shd w:val="clear" w:color="auto" w:fill="FFFFFF"/>
+        <w:spacing w:before="180" w:after="180" w:line="240" w:lineRule="auto"/>
+        <w:ind w:left="1095"/>
+        <w:rPr>
+          <w:rFonts w:ascii="Trebuchet MS" w:eastAsia="Times New Roman" w:hAnsi="Trebuchet MS" w:cs="Times New Roman"/>
+          <w:color w:val="2D3B45"/>
+          <w:kern w:val="0"/>
+          <w14:ligatures w14:val="none"/>
+        </w:rPr>
+      </w:pPr>
+      <w:r>
+        <w:rPr>
+          <w:noProof/>
+        </w:rPr>
+        <w:drawing>
+          <wp:inline distT="0" distB="0" distL="0" distR="0" wp14:anchorId="3FD2C0CF" wp14:editId="7129B503">
+            <wp:extent cx="5204460" cy="2415540"/>
+            <wp:effectExtent l="0" t="0" r="0" b="3810"/>
+            <wp:docPr id="1038445366" name="Picture 2" descr="image"/>
+            <wp:cNvGraphicFramePr>
+              <a:graphicFrameLocks xmlns:a="http://schemas.openxmlformats.org/drawingml/2006/main" noChangeAspect="1"/>
+            </wp:cNvGraphicFramePr>
+            <a:graphic xmlns:a="http://schemas.openxmlformats.org/drawingml/2006/main">
+              <a:graphicData uri="http://schemas.openxmlformats.org/drawingml/2006/picture">
+                <pic:pic xmlns:pic="http://schemas.openxmlformats.org/drawingml/2006/picture">
+                  <pic:nvPicPr>
+                    <pic:cNvPr id="0" name="Picture 3" descr="image"/>
+                    <pic:cNvPicPr>
+                      <a:picLocks noChangeAspect="1" noChangeArrowheads="1"/>
+                    </pic:cNvPicPr>
+                  </pic:nvPicPr>
+                  <pic:blipFill>
+                    <a:blip r:embed="rId10" cstate="print">
+                      <a:extLst>
+                        <a:ext uri="{28A0092B-C50C-407E-A947-70E740481C1C}">
+                          <a14:useLocalDpi xmlns:a14="http://schemas.microsoft.com/office/drawing/2010/main" val="0"/>
+                        </a:ext>
+                      </a:extLst>
+                    </a:blip>
+                    <a:srcRect/>
+                    <a:stretch>
+                      <a:fillRect/>
+                    </a:stretch>
+                  </pic:blipFill>
+                  <pic:spPr bwMode="auto">
+                    <a:xfrm>
+                      <a:off x="0" y="0"/>
+                      <a:ext cx="5204460" cy="2415540"/>
+                    </a:xfrm>
+                    <a:prstGeom prst="rect">
+                      <a:avLst/>
+                    </a:prstGeom>
+                    <a:noFill/>
+                    <a:ln>
+                      <a:noFill/>
+                    </a:ln>
+                  </pic:spPr>
+                </pic:pic>
+              </a:graphicData>
+            </a:graphic>
+          </wp:inline>
+        </w:drawing>
+      </w:r>
+    </w:p>
+    <w:p>
+      <w:pPr>
+        <w:shd w:val="clear" w:color="auto" w:fill="FFFFFF"/>
+        <w:spacing w:before="180" w:after="180" w:line="240" w:lineRule="auto"/>
+        <w:rPr>
+          <w:rFonts w:ascii="Trebuchet MS" w:eastAsia="Times New Roman" w:hAnsi="Trebuchet MS" w:cs="Times New Roman"/>
+          <w:color w:val="2D3B45"/>
+          <w:kern w:val="0"/>
+          <w14:ligatures w14:val="none"/>
+        </w:rPr>
+      </w:pPr>
+    </w:p>
+    <w:p>
+      <w:pPr>
+        <w:shd w:val="clear" w:color="auto" w:fill="FFFFFF"/>
+        <w:spacing w:before="180" w:after="180" w:line="240" w:lineRule="auto"/>
+        <w:ind w:left="360"/>
+        <w:rPr>
+          <w:rFonts w:ascii="Trebuchet MS" w:eastAsia="Times New Roman" w:hAnsi="Trebuchet MS" w:cs="Times New Roman"/>
+          <w:b/>
+          <w:bCs/>
+          <w:color w:val="2D3B45"/>
+          <w:kern w:val="0"/>
+          <w14:ligatures w14:val="none"/>
+        </w:rPr>
+      </w:pPr>
+    </w:p>
+    <w:p>
+      <w:pPr>
+        <w:shd w:val="clear" w:color="auto" w:fill="FFFFFF"/>
+        <w:spacing w:before="180" w:after="180" w:line="240" w:lineRule="auto"/>
+        <w:ind w:left="360"/>
+        <w:rPr>
+          <w:rFonts w:ascii="Trebuchet MS" w:eastAsia="Times New Roman" w:hAnsi="Trebuchet MS" w:cs="Times New Roman"/>
+          <w:b/>
+          <w:bCs/>
+          <w:color w:val="2D3B45"/>
+          <w:kern w:val="0"/>
+          <w14:ligatures w14:val="none"/>
+        </w:rPr>
+      </w:pPr>
+    </w:p>
+    <w:p>
+      <w:pPr>
+        <w:shd w:val="clear" w:color="auto" w:fill="FFFFFF"/>
+        <w:spacing w:before="180" w:after="180" w:line="240" w:lineRule="auto"/>
+        <w:ind w:left="360"/>
+        <w:rPr>
+          <w:rFonts w:ascii="Trebuchet MS" w:eastAsia="Times New Roman" w:hAnsi="Trebuchet MS" w:cs="Times New Roman"/>
+          <w:b/>
+          <w:bCs/>
+          <w:color w:val="2D3B45"/>
+          <w:kern w:val="0"/>
+          <w14:ligatures w14:val="none"/>
+        </w:rPr>
+      </w:pPr>
+    </w:p>
+    <w:p>
+      <w:pPr>
+        <w:pStyle w:val="ListParagraph"/>
+        <w:numPr>
+          <w:ilvl w:val="0"/>
+          <w:numId w:val="18"/>
+        </w:numPr>
+        <w:shd w:val="clear" w:color="auto" w:fill="FFFFFF"/>
+        <w:spacing w:before="180" w:after="180" w:line="240" w:lineRule="auto"/>
+        <w:rPr>
+          <w:rFonts w:ascii="Trebuchet MS" w:eastAsia="Times New Roman" w:hAnsi="Trebuchet MS" w:cs="Times New Roman"/>
+          <w:color w:val="2D3B45"/>
+          <w:kern w:val="0"/>
+          <w14:ligatures w14:val="none"/>
+        </w:rPr>
+      </w:pPr>
+      <w:r>
+        <w:rPr>
+          <w:rFonts w:ascii="Trebuchet MS" w:eastAsia="Times New Roman" w:hAnsi="Trebuchet MS" w:cs="Times New Roman"/>
+          <w:b/>
+          <w:bCs/>
+          <w:color w:val="2D3B45"/>
+          <w:kern w:val="0"/>
+          <w14:ligatures w14:val="none"/>
+        </w:rPr>
+        <w:lastRenderedPageBreak/>
+        <w:t>Database Testing</w:t>
+      </w:r>
+      <w:r>
+        <w:rPr>
+          <w:rFonts w:ascii="Trebuchet MS" w:eastAsia="Times New Roman" w:hAnsi="Trebuchet MS" w:cs="Times New Roman"/>
+          <w:b/>
+          <w:bCs/>
+          <w:color w:val="2D3B45"/>
+          <w:kern w:val="0"/>
+          <w14:ligatures w14:val="none"/>
+        </w:rPr>
+        <w:t>:</w:t>
+      </w:r>
+    </w:p>
+    <w:p>
+      <w:pPr>
+        <w:shd w:val="clear" w:color="auto" w:fill="FFFFFF"/>
+        <w:spacing w:before="180" w:after="180" w:line="240" w:lineRule="auto"/>
+        <w:ind w:left="1095"/>
+        <w:rPr>
+          <w:rFonts w:ascii="Trebuchet MS" w:eastAsia="Times New Roman" w:hAnsi="Trebuchet MS" w:cs="Times New Roman"/>
+          <w:color w:val="2D3B45"/>
+          <w:kern w:val="0"/>
+          <w14:ligatures w14:val="none"/>
+        </w:rPr>
+      </w:pPr>
+      <w:r>
+        <w:rPr>
+          <w:rFonts w:ascii="Trebuchet MS" w:eastAsia="Times New Roman" w:hAnsi="Trebuchet MS" w:cs="Times New Roman"/>
+          <w:color w:val="2D3B45"/>
+          <w:kern w:val="0"/>
+          <w14:ligatures w14:val="none"/>
+        </w:rPr>
+        <w:t>In the Database testing</w:t>
+      </w:r>
+      <w:r>
+        <w:rPr>
+          <w:rFonts w:ascii="Trebuchet MS" w:eastAsia="Times New Roman" w:hAnsi="Trebuchet MS" w:cs="Times New Roman"/>
+          <w:color w:val="2D3B45"/>
+          <w:kern w:val="0"/>
+          <w14:ligatures w14:val="none"/>
+        </w:rPr>
+        <w:t>,</w:t>
+      </w:r>
+      <w:r>
+        <w:rPr>
+          <w:rFonts w:ascii="Trebuchet MS" w:eastAsia="Times New Roman" w:hAnsi="Trebuchet MS" w:cs="Times New Roman"/>
+          <w:color w:val="2D3B45"/>
+          <w:kern w:val="0"/>
+          <w14:ligatures w14:val="none"/>
+        </w:rPr>
+        <w:t xml:space="preserve"> we will check the efficacy of our pinecone vector database for the provided queries and see if </w:t>
+      </w:r>
+      <w:r>
+        <w:rPr>
+          <w:rFonts w:ascii="Trebuchet MS" w:eastAsia="Times New Roman" w:hAnsi="Trebuchet MS" w:cs="Times New Roman"/>
+          <w:color w:val="2D3B45"/>
+          <w:kern w:val="0"/>
+          <w14:ligatures w14:val="none"/>
+        </w:rPr>
+        <w:t>it is</w:t>
+      </w:r>
+      <w:r>
+        <w:rPr>
+          <w:rFonts w:ascii="Trebuchet MS" w:eastAsia="Times New Roman" w:hAnsi="Trebuchet MS" w:cs="Times New Roman"/>
+          <w:color w:val="2D3B45"/>
+          <w:kern w:val="0"/>
+          <w14:ligatures w14:val="none"/>
+        </w:rPr>
+        <w:t xml:space="preserve"> giving the matching information</w:t>
+      </w:r>
+      <w:r>
+        <w:rPr>
+          <w:rFonts w:ascii="Trebuchet MS" w:eastAsia="Times New Roman" w:hAnsi="Trebuchet MS" w:cs="Times New Roman"/>
+          <w:color w:val="2D3B45"/>
+          <w:kern w:val="0"/>
+          <w14:ligatures w14:val="none"/>
+        </w:rPr>
+        <w:t>.</w:t>
+      </w:r>
+    </w:p>
+    <w:p>
+      <w:pPr>
+        <w:shd w:val="clear" w:color="auto" w:fill="FFFFFF"/>
+        <w:spacing w:before="180" w:after="180" w:line="240" w:lineRule="auto"/>
+        <w:ind w:left="1095"/>
+        <w:rPr>
+          <w:rFonts w:ascii="Trebuchet MS" w:eastAsia="Times New Roman" w:hAnsi="Trebuchet MS" w:cs="Times New Roman"/>
+          <w:color w:val="2D3B45"/>
+          <w:kern w:val="0"/>
+          <w14:ligatures w14:val="none"/>
+        </w:rPr>
+      </w:pPr>
+      <w:r>
+        <w:rPr>
+          <w:rFonts w:ascii="Trebuchet MS" w:eastAsia="Times New Roman" w:hAnsi="Trebuchet MS" w:cs="Times New Roman"/>
+          <w:color w:val="2D3B45"/>
+          <w:kern w:val="0"/>
+          <w14:ligatures w14:val="none"/>
+        </w:rPr>
+        <w:t>Sample queries &amp; their output:</w:t>
+      </w:r>
+    </w:p>
+    <w:p>
+      <w:pPr>
+        <w:shd w:val="clear" w:color="auto" w:fill="FFFFFF"/>
+        <w:spacing w:before="180" w:after="180" w:line="240" w:lineRule="auto"/>
+        <w:ind w:left="1095"/>
+        <w:rPr>
+          <w:rFonts w:ascii="Trebuchet MS" w:eastAsia="Times New Roman" w:hAnsi="Trebuchet MS" w:cs="Times New Roman"/>
+          <w:color w:val="2D3B45"/>
+          <w:kern w:val="0"/>
+          <w14:ligatures w14:val="none"/>
+        </w:rPr>
+      </w:pPr>
+      <w:r>
+        <w:rPr>
+          <w:noProof/>
+        </w:rPr>
+        <w:drawing>
+          <wp:inline distT="0" distB="0" distL="0" distR="0" wp14:anchorId="32648C39" wp14:editId="6ED15EAB">
+            <wp:extent cx="5379720" cy="1397000"/>
+            <wp:effectExtent l="0" t="0" r="0" b="0"/>
+            <wp:docPr id="36542761" name="Picture 5" descr="image"/>
+            <wp:cNvGraphicFramePr>
+              <a:graphicFrameLocks xmlns:a="http://schemas.openxmlformats.org/drawingml/2006/main" noChangeAspect="1"/>
+            </wp:cNvGraphicFramePr>
+            <a:graphic xmlns:a="http://schemas.openxmlformats.org/drawingml/2006/main">
+              <a:graphicData uri="http://schemas.openxmlformats.org/drawingml/2006/picture">
+                <pic:pic xmlns:pic="http://schemas.openxmlformats.org/drawingml/2006/picture">
+                  <pic:nvPicPr>
+                    <pic:cNvPr id="0" name="Picture 9" descr="image"/>
+                    <pic:cNvPicPr>
+                      <a:picLocks noChangeAspect="1" noChangeArrowheads="1"/>
+                    </pic:cNvPicPr>
+                  </pic:nvPicPr>
+                  <pic:blipFill>
+                    <a:blip r:embed="rId11" cstate="print">
+                      <a:extLst>
+                        <a:ext uri="{28A0092B-C50C-407E-A947-70E740481C1C}">
+                          <a14:useLocalDpi xmlns:a14="http://schemas.microsoft.com/office/drawing/2010/main" val="0"/>
+                        </a:ext>
+                      </a:extLst>
+                    </a:blip>
+                    <a:srcRect/>
+                    <a:stretch>
+                      <a:fillRect/>
+                    </a:stretch>
+                  </pic:blipFill>
+                  <pic:spPr bwMode="auto">
+                    <a:xfrm>
+                      <a:off x="0" y="0"/>
+                      <a:ext cx="5379720" cy="1397000"/>
+                    </a:xfrm>
+                    <a:prstGeom prst="rect">
+                      <a:avLst/>
+                    </a:prstGeom>
+                    <a:noFill/>
+                    <a:ln>
+                      <a:noFill/>
+                    </a:ln>
+                  </pic:spPr>
+                </pic:pic>
+              </a:graphicData>
+            </a:graphic>
+          </wp:inline>
+        </w:drawing>
+      </w:r>
+    </w:p>
+    <w:p>
+      <w:pPr>
+        <w:pStyle w:val="ListParagraph"/>
+        <w:shd w:val="clear" w:color="auto" w:fill="FFFFFF"/>
+        <w:spacing w:before="180" w:after="180" w:line="240" w:lineRule="auto"/>
+        <w:jc w:val="both"/>
+        <w:rPr>
+          <w:rFonts w:ascii="Trebuchet MS" w:eastAsia="Times New Roman" w:hAnsi="Trebuchet MS" w:cs="Times New Roman"/>
+          <w:b/>
+          <w:bCs/>
+          <w:color w:val="2D3B45"/>
+          <w:kern w:val="0"/>
+          <w14:ligatures w14:val="none"/>
+        </w:rPr>
+      </w:pPr>
+      <w:r>
+        <w:rPr>
+          <w:rFonts w:ascii="Trebuchet MS" w:eastAsia="Times New Roman" w:hAnsi="Trebuchet MS" w:cs="Times New Roman"/>
+          <w:b/>
+          <w:bCs/>
+          <w:color w:val="2D3B45"/>
+          <w:kern w:val="0"/>
+          <w14:ligatures w14:val="none"/>
+        </w:rPr>
+        <w:t xml:space="preserve">      </w:t>
+      </w:r>
+    </w:p>
+    <w:p>
+      <w:pPr>
+        <w:pStyle w:val="ListParagraph"/>
+        <w:shd w:val="clear" w:color="auto" w:fill="FFFFFF"/>
+        <w:spacing w:before="180" w:after="180" w:line="240" w:lineRule="auto"/>
+        <w:jc w:val="both"/>
+        <w:rPr>
+          <w:rFonts w:ascii="Trebuchet MS" w:eastAsia="Times New Roman" w:hAnsi="Trebuchet MS" w:cs="Times New Roman"/>
+          <w:b/>
+          <w:bCs/>
+          <w:color w:val="2D3B45"/>
+          <w:kern w:val="0"/>
+          <w14:ligatures w14:val="none"/>
+        </w:rPr>
+      </w:pPr>
+      <w:r>
+        <w:rPr>
+          <w:rFonts w:ascii="Trebuchet MS" w:eastAsia="Times New Roman" w:hAnsi="Trebuchet MS" w:cs="Times New Roman"/>
+          <w:b/>
+          <w:bCs/>
+          <w:color w:val="2D3B45"/>
+          <w:kern w:val="0"/>
+          <w14:ligatures w14:val="none"/>
+        </w:rPr>
+        <w:t xml:space="preserve">       </w:t>
+      </w:r>
+      <w:r>
+        <w:rPr>
+          <w:rFonts w:ascii="Trebuchet MS" w:eastAsia="Times New Roman" w:hAnsi="Trebuchet MS" w:cs="Times New Roman"/>
+          <w:b/>
+          <w:bCs/>
+          <w:color w:val="2D3B45"/>
+          <w:kern w:val="0"/>
+          <w14:ligatures w14:val="none"/>
+        </w:rPr>
+        <w:drawing>
+          <wp:inline distT="0" distB="0" distL="0" distR="0" wp14:anchorId="1CCBEBB4" wp14:editId="37479FA3">
+            <wp:extent cx="5943600" cy="1365250"/>
+            <wp:effectExtent l="0" t="0" r="0" b="6350"/>
+            <wp:docPr id="1528106834" name="Picture 1" descr="A black screen with white text&#10;&#10;Description automatically generated"/>
+            <wp:cNvGraphicFramePr>
+              <a:graphicFrameLocks xmlns:a="http://schemas.openxmlformats.org/drawingml/2006/main" noChangeAspect="1"/>
+            </wp:cNvGraphicFramePr>
+            <a:graphic xmlns:a="http://schemas.openxmlformats.org/drawingml/2006/main">
+              <a:graphicData uri="http://schemas.openxmlformats.org/drawingml/2006/picture">
+                <pic:pic xmlns:pic="http://schemas.openxmlformats.org/drawingml/2006/picture">
+                  <pic:nvPicPr>
+                    <pic:cNvPr id="1528106834" name="Picture 1" descr="A black screen with white text&#10;&#10;Description automatically generated"/>
+                    <pic:cNvPicPr/>
+                  </pic:nvPicPr>
+                  <pic:blipFill>
+                    <a:blip r:embed="rId12"/>
+                    <a:stretch>
+                      <a:fillRect/>
+                    </a:stretch>
+                  </pic:blipFill>
+                  <pic:spPr>
+                    <a:xfrm>
+                      <a:off x="0" y="0"/>
+                      <a:ext cx="5943600" cy="1365250"/>
+                    </a:xfrm>
+                    <a:prstGeom prst="rect">
+                      <a:avLst/>
+                    </a:prstGeom>
+                  </pic:spPr>
+                </pic:pic>
+              </a:graphicData>
+            </a:graphic>
+          </wp:inline>
+        </w:drawing>
+      </w:r>
+    </w:p>
+    <w:p>
+      <w:pPr>
+        <w:pStyle w:val="ListParagraph"/>
+        <w:shd w:val="clear" w:color="auto" w:fill="FFFFFF"/>
+        <w:spacing w:before="180" w:after="180" w:line="240" w:lineRule="auto"/>
+        <w:jc w:val="both"/>
+        <w:rPr>
+          <w:rFonts w:ascii="Trebuchet MS" w:eastAsia="Times New Roman" w:hAnsi="Trebuchet MS" w:cs="Times New Roman"/>
+          <w:b/>
+          <w:bCs/>
+          <w:color w:val="2D3B45"/>
+          <w:kern w:val="0"/>
+          <w14:ligatures w14:val="none"/>
+        </w:rPr>
+      </w:pPr>
+    </w:p>
+    <w:p>
+      <w:pPr>
+        <w:jc w:val="both"/>
+        <w:rPr>
+          <w:rFonts w:ascii="Trebuchet MS" w:hAnsi="Trebuchet MS"/>
+        </w:rPr>
+      </w:pPr>
     </w:p>
     <w:p>
       <w:pPr>
@@ -2894,6 +4559,124 @@
     </w:lvl>
   </w:abstractNum>
   <w:abstractNum w:abstractNumId="6" w15:restartNumberingAfterBreak="0">
+    <w:nsid w:val="34322E21"/>
+    <w:multiLevelType w:val="multilevel"/>
+    <w:tmpl w:val="26A25D34"/>
+    <w:lvl w:ilvl="0">
+      <w:start w:val="1"/>
+      <w:numFmt w:val="decimal"/>
+      <w:lvlText w:val="%1."/>
+      <w:lvlJc w:val="left"/>
+      <w:pPr>
+        <w:tabs>
+          <w:tab w:val="num" w:pos="720"/>
+        </w:tabs>
+        <w:ind w:left="720" w:hanging="360"/>
+      </w:pPr>
+    </w:lvl>
+    <w:lvl w:ilvl="1">
+      <w:start w:val="1"/>
+      <w:numFmt w:val="bullet"/>
+      <w:lvlText w:val="o"/>
+      <w:lvlJc w:val="left"/>
+      <w:pPr>
+        <w:tabs>
+          <w:tab w:val="num" w:pos="1440"/>
+        </w:tabs>
+        <w:ind w:left="1440" w:hanging="360"/>
+      </w:pPr>
+      <w:rPr>
+        <w:rFonts w:ascii="Courier New" w:hAnsi="Courier New" w:hint="default"/>
+        <w:sz w:val="20"/>
+      </w:rPr>
+    </w:lvl>
+    <w:lvl w:ilvl="2">
+      <w:start w:val="1"/>
+      <w:numFmt w:val="lowerLetter"/>
+      <w:lvlText w:val="%3."/>
+      <w:lvlJc w:val="left"/>
+      <w:pPr>
+        <w:ind w:left="2160" w:hanging="360"/>
+      </w:pPr>
+      <w:rPr>
+        <w:rFonts w:hint="default"/>
+        <w:b/>
+      </w:rPr>
+    </w:lvl>
+    <w:lvl w:ilvl="3" w:tentative="1">
+      <w:start w:val="1"/>
+      <w:numFmt w:val="decimal"/>
+      <w:lvlText w:val="%4."/>
+      <w:lvlJc w:val="left"/>
+      <w:pPr>
+        <w:tabs>
+          <w:tab w:val="num" w:pos="2880"/>
+        </w:tabs>
+        <w:ind w:left="2880" w:hanging="360"/>
+      </w:pPr>
+    </w:lvl>
+    <w:lvl w:ilvl="4" w:tentative="1">
+      <w:start w:val="1"/>
+      <w:numFmt w:val="decimal"/>
+      <w:lvlText w:val="%5."/>
+      <w:lvlJc w:val="left"/>
+      <w:pPr>
+        <w:tabs>
+          <w:tab w:val="num" w:pos="3600"/>
+        </w:tabs>
+        <w:ind w:left="3600" w:hanging="360"/>
+      </w:pPr>
+    </w:lvl>
+    <w:lvl w:ilvl="5" w:tentative="1">
+      <w:start w:val="1"/>
+      <w:numFmt w:val="decimal"/>
+      <w:lvlText w:val="%6."/>
+      <w:lvlJc w:val="left"/>
+      <w:pPr>
+        <w:tabs>
+          <w:tab w:val="num" w:pos="4320"/>
+        </w:tabs>
+        <w:ind w:left="4320" w:hanging="360"/>
+      </w:pPr>
+    </w:lvl>
+    <w:lvl w:ilvl="6" w:tentative="1">
+      <w:start w:val="1"/>
+      <w:numFmt w:val="decimal"/>
+      <w:lvlText w:val="%7."/>
+      <w:lvlJc w:val="left"/>
+      <w:pPr>
+        <w:tabs>
+          <w:tab w:val="num" w:pos="5040"/>
+        </w:tabs>
+        <w:ind w:left="5040" w:hanging="360"/>
+      </w:pPr>
+    </w:lvl>
+    <w:lvl w:ilvl="7" w:tentative="1">
+      <w:start w:val="1"/>
+      <w:numFmt w:val="decimal"/>
+      <w:lvlText w:val="%8."/>
+      <w:lvlJc w:val="left"/>
+      <w:pPr>
+        <w:tabs>
+          <w:tab w:val="num" w:pos="5760"/>
+        </w:tabs>
+        <w:ind w:left="5760" w:hanging="360"/>
+      </w:pPr>
+    </w:lvl>
+    <w:lvl w:ilvl="8" w:tentative="1">
+      <w:start w:val="1"/>
+      <w:numFmt w:val="decimal"/>
+      <w:lvlText w:val="%9."/>
+      <w:lvlJc w:val="left"/>
+      <w:pPr>
+        <w:tabs>
+          <w:tab w:val="num" w:pos="6480"/>
+        </w:tabs>
+        <w:ind w:left="6480" w:hanging="360"/>
+      </w:pPr>
+    </w:lvl>
+  </w:abstractNum>
+  <w:abstractNum w:abstractNumId="7" w15:restartNumberingAfterBreak="0">
     <w:nsid w:val="35DB4E33"/>
     <w:multiLevelType w:val="multilevel"/>
     <w:tmpl w:val="9B161FB8"/>
@@ -3013,7 +4796,7 @@
       </w:pPr>
     </w:lvl>
   </w:abstractNum>
-  <w:abstractNum w:abstractNumId="7" w15:restartNumberingAfterBreak="0">
+  <w:abstractNum w:abstractNumId="8" w15:restartNumberingAfterBreak="0">
     <w:nsid w:val="4900449D"/>
     <w:multiLevelType w:val="hybridMultilevel"/>
     <w:tmpl w:val="F9E45FE2"/>
@@ -3126,7 +4909,7 @@
       </w:rPr>
     </w:lvl>
   </w:abstractNum>
-  <w:abstractNum w:abstractNumId="8" w15:restartNumberingAfterBreak="0">
+  <w:abstractNum w:abstractNumId="9" w15:restartNumberingAfterBreak="0">
     <w:nsid w:val="4B617BAB"/>
     <w:multiLevelType w:val="hybridMultilevel"/>
     <w:tmpl w:val="D4B6D0B8"/>
@@ -3239,7 +5022,7 @@
       </w:rPr>
     </w:lvl>
   </w:abstractNum>
-  <w:abstractNum w:abstractNumId="9" w15:restartNumberingAfterBreak="0">
+  <w:abstractNum w:abstractNumId="10" w15:restartNumberingAfterBreak="0">
     <w:nsid w:val="57837B7C"/>
     <w:multiLevelType w:val="hybridMultilevel"/>
     <w:tmpl w:val="69E04276"/>
@@ -3352,7 +5135,7 @@
       </w:rPr>
     </w:lvl>
   </w:abstractNum>
-  <w:abstractNum w:abstractNumId="10" w15:restartNumberingAfterBreak="0">
+  <w:abstractNum w:abstractNumId="11" w15:restartNumberingAfterBreak="0">
     <w:nsid w:val="58AE4BF2"/>
     <w:multiLevelType w:val="hybridMultilevel"/>
     <w:tmpl w:val="6B447F0C"/>
@@ -3465,7 +5248,7 @@
       </w:rPr>
     </w:lvl>
   </w:abstractNum>
-  <w:abstractNum w:abstractNumId="11" w15:restartNumberingAfterBreak="0">
+  <w:abstractNum w:abstractNumId="12" w15:restartNumberingAfterBreak="0">
     <w:nsid w:val="5AAA6AEE"/>
     <w:multiLevelType w:val="hybridMultilevel"/>
     <w:tmpl w:val="478E6BC4"/>
@@ -3554,7 +5337,7 @@
       </w:pPr>
     </w:lvl>
   </w:abstractNum>
-  <w:abstractNum w:abstractNumId="12" w15:restartNumberingAfterBreak="0">
+  <w:abstractNum w:abstractNumId="13" w15:restartNumberingAfterBreak="0">
     <w:nsid w:val="6892002B"/>
     <w:multiLevelType w:val="hybridMultilevel"/>
     <w:tmpl w:val="436E414E"/>
@@ -3667,7 +5450,7 @@
       </w:rPr>
     </w:lvl>
   </w:abstractNum>
-  <w:abstractNum w:abstractNumId="13" w15:restartNumberingAfterBreak="0">
+  <w:abstractNum w:abstractNumId="14" w15:restartNumberingAfterBreak="0">
     <w:nsid w:val="6C583CEE"/>
     <w:multiLevelType w:val="hybridMultilevel"/>
     <w:tmpl w:val="1DC2F244"/>
@@ -3756,7 +5539,7 @@
       </w:pPr>
     </w:lvl>
   </w:abstractNum>
-  <w:abstractNum w:abstractNumId="14" w15:restartNumberingAfterBreak="0">
+  <w:abstractNum w:abstractNumId="15" w15:restartNumberingAfterBreak="0">
     <w:nsid w:val="74C03451"/>
     <w:multiLevelType w:val="hybridMultilevel"/>
     <w:tmpl w:val="AEC402FC"/>
@@ -3869,7 +5652,7 @@
       </w:rPr>
     </w:lvl>
   </w:abstractNum>
-  <w:abstractNum w:abstractNumId="15" w15:restartNumberingAfterBreak="0">
+  <w:abstractNum w:abstractNumId="16" w15:restartNumberingAfterBreak="0">
     <w:nsid w:val="758E2332"/>
     <w:multiLevelType w:val="hybridMultilevel"/>
     <w:tmpl w:val="DE18EC32"/>
@@ -3982,7 +5765,7 @@
       </w:rPr>
     </w:lvl>
   </w:abstractNum>
-  <w:abstractNum w:abstractNumId="16" w15:restartNumberingAfterBreak="0">
+  <w:abstractNum w:abstractNumId="17" w15:restartNumberingAfterBreak="0">
     <w:nsid w:val="7A54488F"/>
     <w:multiLevelType w:val="hybridMultilevel"/>
     <w:tmpl w:val="F6969D58"/>
@@ -4072,34 +5855,34 @@
     </w:lvl>
   </w:abstractNum>
   <w:num w:numId="1" w16cid:durableId="279454207">
-    <w:abstractNumId w:val="6"/>
+    <w:abstractNumId w:val="7"/>
   </w:num>
   <w:num w:numId="2" w16cid:durableId="845172123">
     <w:abstractNumId w:val="1"/>
   </w:num>
   <w:num w:numId="3" w16cid:durableId="2070880817">
+    <w:abstractNumId w:val="17"/>
+  </w:num>
+  <w:num w:numId="4" w16cid:durableId="330833983">
+    <w:abstractNumId w:val="11"/>
+  </w:num>
+  <w:num w:numId="5" w16cid:durableId="593325866">
+    <w:abstractNumId w:val="15"/>
+  </w:num>
+  <w:num w:numId="6" w16cid:durableId="650714352">
+    <w:abstractNumId w:val="13"/>
+  </w:num>
+  <w:num w:numId="7" w16cid:durableId="169610922">
+    <w:abstractNumId w:val="10"/>
+  </w:num>
+  <w:num w:numId="8" w16cid:durableId="1572539318">
     <w:abstractNumId w:val="16"/>
   </w:num>
-  <w:num w:numId="4" w16cid:durableId="330833983">
-    <w:abstractNumId w:val="10"/>
-  </w:num>
-  <w:num w:numId="5" w16cid:durableId="593325866">
-    <w:abstractNumId w:val="14"/>
-  </w:num>
-  <w:num w:numId="6" w16cid:durableId="650714352">
-    <w:abstractNumId w:val="12"/>
-  </w:num>
-  <w:num w:numId="7" w16cid:durableId="169610922">
+  <w:num w:numId="9" w16cid:durableId="812985475">
     <w:abstractNumId w:val="9"/>
   </w:num>
-  <w:num w:numId="8" w16cid:durableId="1572539318">
-    <w:abstractNumId w:val="15"/>
-  </w:num>
-  <w:num w:numId="9" w16cid:durableId="812985475">
-    <w:abstractNumId w:val="8"/>
-  </w:num>
   <w:num w:numId="10" w16cid:durableId="564610690">
-    <w:abstractNumId w:val="11"/>
+    <w:abstractNumId w:val="12"/>
   </w:num>
   <w:num w:numId="11" w16cid:durableId="1912036560">
     <w:abstractNumId w:val="3"/>
@@ -4108,7 +5891,7 @@
     <w:abstractNumId w:val="5"/>
   </w:num>
   <w:num w:numId="13" w16cid:durableId="909970722">
-    <w:abstractNumId w:val="13"/>
+    <w:abstractNumId w:val="14"/>
   </w:num>
   <w:num w:numId="14" w16cid:durableId="1271082243">
     <w:abstractNumId w:val="0"/>
@@ -4117,10 +5900,13 @@
     <w:abstractNumId w:val="2"/>
   </w:num>
   <w:num w:numId="16" w16cid:durableId="1099906313">
-    <w:abstractNumId w:val="7"/>
+    <w:abstractNumId w:val="8"/>
   </w:num>
   <w:num w:numId="17" w16cid:durableId="1050500838">
     <w:abstractNumId w:val="4"/>
+  </w:num>
+  <w:num w:numId="18" w16cid:durableId="1183201740">
+    <w:abstractNumId w:val="6"/>
   </w:num>
 </w:numbering>
 </file>

</xml_diff>